<commit_message>
add testiny test runs
</commit_message>
<xml_diff>
--- a/documents/TDTDoc.docx
+++ b/documents/TDTDoc.docx
@@ -12,1160 +12,286 @@
         </w:rPr>
       </w:pPr>
     </w:p>
+    <w:p/>
     <w:p>
       <w:pPr>
-        <w:jc w:val="center"/>
-        <w:rPr>
-          <w:b/>
-          <w:sz w:val="48"/>
-          <w:szCs w:val="48"/>
-        </w:rPr>
-      </w:pPr>
+        <w:pStyle w:val="Heading1"/>
+        <w:rPr>
+          <w:rFonts w:asciiTheme="minorHAnsi" w:hAnsiTheme="minorHAnsi" w:cstheme="minorHAnsi"/>
+          <w:color w:val="0070C0"/>
+        </w:rPr>
+      </w:pPr>
+      <w:bookmarkStart w:id="0" w:name="_Toc164118508"/>
+      <w:r>
+        <w:rPr>
+          <w:rFonts w:asciiTheme="minorHAnsi" w:hAnsiTheme="minorHAnsi" w:cstheme="minorHAnsi"/>
+          <w:color w:val="0070C0"/>
+        </w:rPr>
+        <w:t xml:space="preserve">5. </w:t>
+      </w:r>
+      <w:r>
+        <w:rPr>
+          <w:rFonts w:asciiTheme="minorHAnsi" w:hAnsiTheme="minorHAnsi" w:cstheme="minorHAnsi"/>
+          <w:color w:val="0070C0"/>
+        </w:rPr>
+        <w:t>Selected</w:t>
+      </w:r>
+      <w:r>
+        <w:rPr>
+          <w:rFonts w:asciiTheme="minorHAnsi" w:hAnsiTheme="minorHAnsi" w:cstheme="minorHAnsi"/>
+          <w:color w:val="0070C0"/>
+        </w:rPr>
+        <w:t xml:space="preserve"> </w:t>
+      </w:r>
+      <w:r>
+        <w:rPr>
+          <w:rFonts w:asciiTheme="minorHAnsi" w:hAnsiTheme="minorHAnsi" w:cstheme="minorHAnsi"/>
+          <w:color w:val="0070C0"/>
+        </w:rPr>
+        <w:t>Tes</w:t>
+      </w:r>
+      <w:r>
+        <w:rPr>
+          <w:rFonts w:asciiTheme="minorHAnsi" w:hAnsiTheme="minorHAnsi" w:cstheme="minorHAnsi"/>
+          <w:color w:val="0070C0"/>
+        </w:rPr>
+        <w:t>t D</w:t>
+      </w:r>
+      <w:r>
+        <w:rPr>
+          <w:rFonts w:asciiTheme="minorHAnsi" w:hAnsiTheme="minorHAnsi" w:cstheme="minorHAnsi"/>
+          <w:color w:val="0070C0"/>
+        </w:rPr>
+        <w:t xml:space="preserve">esign </w:t>
+      </w:r>
+      <w:r>
+        <w:rPr>
+          <w:rFonts w:asciiTheme="minorHAnsi" w:hAnsiTheme="minorHAnsi" w:cstheme="minorHAnsi"/>
+          <w:color w:val="0070C0"/>
+        </w:rPr>
+        <w:t>T</w:t>
+      </w:r>
+      <w:r>
+        <w:rPr>
+          <w:rFonts w:asciiTheme="minorHAnsi" w:hAnsiTheme="minorHAnsi" w:cstheme="minorHAnsi"/>
+          <w:color w:val="0070C0"/>
+        </w:rPr>
+        <w:t>echniques</w:t>
+      </w:r>
+      <w:bookmarkEnd w:id="0"/>
+    </w:p>
+    <w:p/>
+    <w:p>
+      <w:r>
+        <w:t xml:space="preserve">1. Test Strategy: </w:t>
+      </w:r>
+      <w:r>
+        <w:t>model-based</w:t>
+      </w:r>
+      <w:r>
+        <w:t xml:space="preserve"> (authentication model)</w:t>
+      </w:r>
     </w:p>
     <w:p>
-      <w:pPr>
-        <w:jc w:val="center"/>
-        <w:rPr>
-          <w:b/>
-          <w:sz w:val="48"/>
-          <w:szCs w:val="48"/>
-        </w:rPr>
-      </w:pPr>
-      <w:r>
-        <w:rPr>
-          <w:b/>
-          <w:sz w:val="48"/>
-          <w:szCs w:val="48"/>
-        </w:rPr>
-        <w:t>TDTP</w:t>
+      <w:r>
+        <w:t>2.</w:t>
+      </w:r>
+      <w:r>
+        <w:t xml:space="preserve"> Test strategy: </w:t>
+      </w:r>
+      <w:r>
+        <w:t xml:space="preserve">analytical - based on risk - tests designed and prioritized on the level of risk.  </w:t>
       </w:r>
     </w:p>
     <w:p>
-      <w:pPr>
-        <w:jc w:val="center"/>
-        <w:rPr>
-          <w:b/>
-          <w:sz w:val="48"/>
-          <w:szCs w:val="48"/>
-        </w:rPr>
-      </w:pPr>
-      <w:r>
-        <w:rPr>
-          <w:b/>
-          <w:sz w:val="48"/>
-          <w:szCs w:val="48"/>
-        </w:rPr>
-        <w:t>Documentation</w:t>
+      <w:r>
+        <w:t>3. Test strategy: process compliant</w:t>
+      </w:r>
+      <w:r>
+        <w:br/>
+        <w:t>Test dimensions: desired result</w:t>
+      </w:r>
+    </w:p>
+    <w:p>
+      <w:r>
+        <w:t>4. Test strategy: reactive</w:t>
+      </w:r>
+      <w:r>
+        <w:br/>
+        <w:t>Test dimensions: Scope (what gets tested), Testers (who does the testing - people who normally use the product)</w:t>
       </w:r>
     </w:p>
     <w:p/>
+    <w:p>
+      <w:r>
+        <w:t>Part I</w:t>
+      </w:r>
+      <w:r>
+        <w:t xml:space="preserve"> - Authentication - Black Box Testing</w:t>
+      </w:r>
+    </w:p>
+    <w:p>
+      <w:r>
+        <w:t xml:space="preserve">The </w:t>
+      </w:r>
+      <w:r>
+        <w:rPr>
+          <w:b/>
+          <w:bCs/>
+        </w:rPr>
+        <w:t>test strategy</w:t>
+      </w:r>
+      <w:r>
+        <w:t xml:space="preserve"> is based on the </w:t>
+      </w:r>
+      <w:r>
+        <w:rPr>
+          <w:b/>
+          <w:bCs/>
+        </w:rPr>
+        <w:t>authentication model</w:t>
+      </w:r>
+      <w:r>
+        <w:t xml:space="preserve"> of the application, the users should be able to register with a username and password and log-in using only the username and password.</w:t>
+      </w:r>
+    </w:p>
+    <w:p>
+      <w:r>
+        <w:t xml:space="preserve">The testing is performed in regards to some </w:t>
+      </w:r>
+      <w:r>
+        <w:rPr>
+          <w:b/>
+          <w:bCs/>
+        </w:rPr>
+        <w:t>risk</w:t>
+      </w:r>
+      <w:r>
+        <w:t xml:space="preserve"> factors. The risk factors are:</w:t>
+      </w:r>
+    </w:p>
+    <w:p>
+      <w:r>
+        <w:t>- existing username: what happens if a user registers with an existing username?</w:t>
+      </w:r>
+      <w:r>
+        <w:t xml:space="preserve"> </w:t>
+      </w:r>
+    </w:p>
+    <w:p>
+      <w:r>
+        <w:t>- password too short: short password are a common security risk in a web application</w:t>
+      </w:r>
+    </w:p>
     <w:p/>
     <w:p>
       <w:r>
-        <w:t>Academic year: 202</w:t>
-      </w:r>
-      <w:r>
-        <w:t>3</w:t>
-      </w:r>
-      <w:r>
-        <w:t>-202</w:t>
-      </w:r>
-      <w:r>
-        <w:t>4</w:t>
-      </w:r>
-      <w:r>
-        <w:t>, Spring Semester</w:t>
+        <w:t xml:space="preserve">Part I - </w:t>
+      </w:r>
+      <w:r>
+        <w:t>Adding letters</w:t>
+      </w:r>
+      <w:r>
+        <w:t xml:space="preserve"> - Black Box T</w:t>
+      </w:r>
+      <w:r>
+        <w:t>esting</w:t>
       </w:r>
     </w:p>
     <w:p>
       <w:r>
-        <w:t>Team Name:</w:t>
+        <w:t xml:space="preserve">Testing should be performed in an </w:t>
+      </w:r>
+      <w:r>
+        <w:rPr>
+          <w:b/>
+          <w:bCs/>
+        </w:rPr>
+        <w:t>analytical</w:t>
+      </w:r>
+      <w:r>
+        <w:t xml:space="preserve"> manner, focusing on the factor of risk. Focus on the most vulnerable features first.</w:t>
       </w:r>
     </w:p>
     <w:p>
       <w:r>
-        <w:t>Team members:</w:t>
+        <w:t xml:space="preserve">Again, testing is performed in regards to some </w:t>
+      </w:r>
+      <w:r>
+        <w:rPr>
+          <w:b/>
+          <w:bCs/>
+        </w:rPr>
+        <w:t>risk</w:t>
+      </w:r>
+      <w:r>
+        <w:t xml:space="preserve"> factors. The risk factors are:</w:t>
       </w:r>
     </w:p>
     <w:p>
-      <w:pPr>
-        <w:pStyle w:val="ListParagraph"/>
-        <w:numPr>
-          <w:ilvl w:val="0"/>
-          <w:numId w:val="4"/>
-        </w:numPr>
-      </w:pPr>
-      <w:r>
-        <w:t>Laurențiu Pricop (936)</w:t>
+      <w:r>
+        <w:t>- extremely large data inputs: what happens if the users enters a very long address? is the letter accepeted?</w:t>
       </w:r>
     </w:p>
     <w:p>
-      <w:pPr>
-        <w:pStyle w:val="ListParagraph"/>
-        <w:numPr>
-          <w:ilvl w:val="0"/>
-          <w:numId w:val="4"/>
-        </w:numPr>
-      </w:pPr>
-      <w:r>
-        <w:t>Alin-Gabriel Stanciu (936)</w:t>
+      <w:r>
+        <w:t>- can you add letters with special characters or syntax, such as sql specific syntax?</w:t>
       </w:r>
     </w:p>
     <w:p/>
-    <w:p/>
-    <w:p/>
-    <w:p/>
-    <w:p/>
-    <w:p/>
-    <w:p/>
-    <w:p/>
-    <w:p/>
-    <w:p/>
-    <w:p/>
-    <w:p/>
-    <w:p/>
-    <w:sdt>
-      <w:sdtPr>
-        <w:rPr>
-          <w:rFonts w:asciiTheme="minorHAnsi" w:eastAsiaTheme="minorHAnsi" w:hAnsiTheme="minorHAnsi" w:cstheme="minorBidi"/>
-          <w:b w:val="0"/>
-          <w:bCs w:val="0"/>
-          <w:color w:val="auto"/>
-          <w:sz w:val="22"/>
-          <w:szCs w:val="22"/>
-          <w:lang w:val="en-GB" w:eastAsia="en-US"/>
-        </w:rPr>
-        <w:id w:val="-1772316379"/>
-        <w:docPartObj>
-          <w:docPartGallery w:val="Table of Contents"/>
-          <w:docPartUnique/>
-        </w:docPartObj>
-      </w:sdtPr>
-      <w:sdtEndPr>
-        <w:rPr>
-          <w:noProof/>
-        </w:rPr>
-      </w:sdtEndPr>
-      <w:sdtContent>
-        <w:p>
-          <w:pPr>
-            <w:pStyle w:val="TOCHeading"/>
-          </w:pPr>
-          <w:r>
-            <w:t>Contents</w:t>
-          </w:r>
-        </w:p>
-        <w:p>
-          <w:pPr>
-            <w:pStyle w:val="TOC1"/>
-            <w:tabs>
-              <w:tab w:val="left" w:pos="440"/>
-              <w:tab w:val="right" w:leader="dot" w:pos="9016"/>
-            </w:tabs>
-            <w:rPr>
-              <w:rFonts w:eastAsiaTheme="minorEastAsia"/>
-              <w:noProof/>
-              <w:lang w:eastAsia="en-GB"/>
-            </w:rPr>
-          </w:pPr>
-          <w:r>
-            <w:fldChar w:fldCharType="begin"/>
-          </w:r>
-          <w:r>
-            <w:instrText xml:space="preserve"> TOC \o "1-3" \h \z \u </w:instrText>
-          </w:r>
-          <w:r>
-            <w:fldChar w:fldCharType="separate"/>
-          </w:r>
-          <w:hyperlink w:anchor="_Toc164118504" w:history="1">
-            <w:r>
-              <w:rPr>
-                <w:rStyle w:val="Hyperlink"/>
-                <w:rFonts w:cstheme="minorHAnsi"/>
-                <w:noProof/>
-              </w:rPr>
-              <w:t>1.</w:t>
-            </w:r>
-            <w:r>
-              <w:rPr>
-                <w:rFonts w:eastAsiaTheme="minorEastAsia"/>
-                <w:noProof/>
-                <w:lang w:eastAsia="en-GB"/>
-              </w:rPr>
-              <w:tab/>
-            </w:r>
-            <w:r>
-              <w:rPr>
-                <w:rStyle w:val="Hyperlink"/>
-                <w:rFonts w:cstheme="minorHAnsi"/>
-                <w:noProof/>
-              </w:rPr>
-              <w:t>Application Details. Investigated Features</w:t>
-            </w:r>
-            <w:r>
-              <w:rPr>
-                <w:noProof/>
-                <w:webHidden/>
-              </w:rPr>
-              <w:tab/>
-            </w:r>
-            <w:r>
-              <w:rPr>
-                <w:noProof/>
-                <w:webHidden/>
-              </w:rPr>
-              <w:fldChar w:fldCharType="begin"/>
-            </w:r>
-            <w:r>
-              <w:rPr>
-                <w:noProof/>
-                <w:webHidden/>
-              </w:rPr>
-              <w:instrText xml:space="preserve"> PAGEREF _Toc164118504 \h </w:instrText>
-            </w:r>
-            <w:r>
-              <w:rPr>
-                <w:noProof/>
-                <w:webHidden/>
-              </w:rPr>
-            </w:r>
-            <w:r>
-              <w:rPr>
-                <w:noProof/>
-                <w:webHidden/>
-              </w:rPr>
-              <w:fldChar w:fldCharType="separate"/>
-            </w:r>
-            <w:r>
-              <w:rPr>
-                <w:noProof/>
-                <w:webHidden/>
-              </w:rPr>
-              <w:t>3</w:t>
-            </w:r>
-            <w:r>
-              <w:rPr>
-                <w:noProof/>
-                <w:webHidden/>
-              </w:rPr>
-              <w:fldChar w:fldCharType="end"/>
-            </w:r>
-          </w:hyperlink>
-        </w:p>
-        <w:p>
-          <w:pPr>
-            <w:pStyle w:val="TOC1"/>
-            <w:tabs>
-              <w:tab w:val="left" w:pos="440"/>
-              <w:tab w:val="right" w:leader="dot" w:pos="9016"/>
-            </w:tabs>
-            <w:rPr>
-              <w:rFonts w:eastAsiaTheme="minorEastAsia"/>
-              <w:noProof/>
-              <w:lang w:eastAsia="en-GB"/>
-            </w:rPr>
-          </w:pPr>
-          <w:hyperlink w:anchor="_Toc164118505" w:history="1">
-            <w:r>
-              <w:rPr>
-                <w:rStyle w:val="Hyperlink"/>
-                <w:rFonts w:cstheme="minorHAnsi"/>
-                <w:noProof/>
-              </w:rPr>
-              <w:t>2.</w:t>
-            </w:r>
-            <w:r>
-              <w:rPr>
-                <w:rFonts w:eastAsiaTheme="minorEastAsia"/>
-                <w:noProof/>
-                <w:lang w:eastAsia="en-GB"/>
-              </w:rPr>
-              <w:tab/>
-            </w:r>
-            <w:r>
-              <w:rPr>
-                <w:rStyle w:val="Hyperlink"/>
-                <w:rFonts w:cstheme="minorHAnsi"/>
-                <w:noProof/>
-              </w:rPr>
-              <w:t>AC. IOs</w:t>
-            </w:r>
-            <w:r>
-              <w:rPr>
-                <w:noProof/>
-                <w:webHidden/>
-              </w:rPr>
-              <w:tab/>
-            </w:r>
-            <w:r>
-              <w:rPr>
-                <w:noProof/>
-                <w:webHidden/>
-              </w:rPr>
-              <w:fldChar w:fldCharType="begin"/>
-            </w:r>
-            <w:r>
-              <w:rPr>
-                <w:noProof/>
-                <w:webHidden/>
-              </w:rPr>
-              <w:instrText xml:space="preserve"> PAGEREF _Toc164118505 \h </w:instrText>
-            </w:r>
-            <w:r>
-              <w:rPr>
-                <w:noProof/>
-                <w:webHidden/>
-              </w:rPr>
-            </w:r>
-            <w:r>
-              <w:rPr>
-                <w:noProof/>
-                <w:webHidden/>
-              </w:rPr>
-              <w:fldChar w:fldCharType="separate"/>
-            </w:r>
-            <w:r>
-              <w:rPr>
-                <w:noProof/>
-                <w:webHidden/>
-              </w:rPr>
-              <w:t>3</w:t>
-            </w:r>
-            <w:r>
-              <w:rPr>
-                <w:noProof/>
-                <w:webHidden/>
-              </w:rPr>
-              <w:fldChar w:fldCharType="end"/>
-            </w:r>
-          </w:hyperlink>
-        </w:p>
-        <w:p>
-          <w:pPr>
-            <w:pStyle w:val="TOC1"/>
-            <w:tabs>
-              <w:tab w:val="left" w:pos="440"/>
-              <w:tab w:val="right" w:leader="dot" w:pos="9016"/>
-            </w:tabs>
-            <w:rPr>
-              <w:rFonts w:eastAsiaTheme="minorEastAsia"/>
-              <w:noProof/>
-              <w:lang w:eastAsia="en-GB"/>
-            </w:rPr>
-          </w:pPr>
-          <w:hyperlink w:anchor="_Toc164118506" w:history="1">
-            <w:r>
-              <w:rPr>
-                <w:rStyle w:val="Hyperlink"/>
-                <w:rFonts w:cstheme="minorHAnsi"/>
-                <w:noProof/>
-              </w:rPr>
-              <w:t>3.</w:t>
-            </w:r>
-            <w:r>
-              <w:rPr>
-                <w:rFonts w:eastAsiaTheme="minorEastAsia"/>
-                <w:noProof/>
-                <w:lang w:eastAsia="en-GB"/>
-              </w:rPr>
-              <w:tab/>
-            </w:r>
-            <w:r>
-              <w:rPr>
-                <w:rStyle w:val="Hyperlink"/>
-                <w:rFonts w:cstheme="minorHAnsi"/>
-                <w:noProof/>
-              </w:rPr>
-              <w:t>Testing Mission</w:t>
-            </w:r>
-            <w:r>
-              <w:rPr>
-                <w:noProof/>
-                <w:webHidden/>
-              </w:rPr>
-              <w:tab/>
-            </w:r>
-            <w:r>
-              <w:rPr>
-                <w:noProof/>
-                <w:webHidden/>
-              </w:rPr>
-              <w:fldChar w:fldCharType="begin"/>
-            </w:r>
-            <w:r>
-              <w:rPr>
-                <w:noProof/>
-                <w:webHidden/>
-              </w:rPr>
-              <w:instrText xml:space="preserve"> PAGEREF _Toc164118506 \h </w:instrText>
-            </w:r>
-            <w:r>
-              <w:rPr>
-                <w:noProof/>
-                <w:webHidden/>
-              </w:rPr>
-            </w:r>
-            <w:r>
-              <w:rPr>
-                <w:noProof/>
-                <w:webHidden/>
-              </w:rPr>
-              <w:fldChar w:fldCharType="separate"/>
-            </w:r>
-            <w:r>
-              <w:rPr>
-                <w:noProof/>
-                <w:webHidden/>
-              </w:rPr>
-              <w:t>3</w:t>
-            </w:r>
-            <w:r>
-              <w:rPr>
-                <w:noProof/>
-                <w:webHidden/>
-              </w:rPr>
-              <w:fldChar w:fldCharType="end"/>
-            </w:r>
-          </w:hyperlink>
-        </w:p>
-        <w:p>
-          <w:pPr>
-            <w:pStyle w:val="TOC1"/>
-            <w:tabs>
-              <w:tab w:val="left" w:pos="440"/>
-              <w:tab w:val="right" w:leader="dot" w:pos="9016"/>
-            </w:tabs>
-            <w:rPr>
-              <w:rFonts w:eastAsiaTheme="minorEastAsia"/>
-              <w:noProof/>
-              <w:lang w:eastAsia="en-GB"/>
-            </w:rPr>
-          </w:pPr>
-          <w:hyperlink w:anchor="_Toc164118507" w:history="1">
-            <w:r>
-              <w:rPr>
-                <w:rStyle w:val="Hyperlink"/>
-                <w:rFonts w:cstheme="minorHAnsi"/>
-                <w:noProof/>
-              </w:rPr>
-              <w:t>4.</w:t>
-            </w:r>
-            <w:r>
-              <w:rPr>
-                <w:rFonts w:eastAsiaTheme="minorEastAsia"/>
-                <w:noProof/>
-                <w:lang w:eastAsia="en-GB"/>
-              </w:rPr>
-              <w:tab/>
-            </w:r>
-            <w:r>
-              <w:rPr>
-                <w:rStyle w:val="Hyperlink"/>
-                <w:rFonts w:cstheme="minorHAnsi"/>
-                <w:noProof/>
-              </w:rPr>
-              <w:t>Testing Strategy</w:t>
-            </w:r>
-            <w:r>
-              <w:rPr>
-                <w:noProof/>
-                <w:webHidden/>
-              </w:rPr>
-              <w:tab/>
-            </w:r>
-            <w:r>
-              <w:rPr>
-                <w:noProof/>
-                <w:webHidden/>
-              </w:rPr>
-              <w:fldChar w:fldCharType="begin"/>
-            </w:r>
-            <w:r>
-              <w:rPr>
-                <w:noProof/>
-                <w:webHidden/>
-              </w:rPr>
-              <w:instrText xml:space="preserve"> PAGEREF _Toc164118507 \h </w:instrText>
-            </w:r>
-            <w:r>
-              <w:rPr>
-                <w:noProof/>
-                <w:webHidden/>
-              </w:rPr>
-            </w:r>
-            <w:r>
-              <w:rPr>
-                <w:noProof/>
-                <w:webHidden/>
-              </w:rPr>
-              <w:fldChar w:fldCharType="separate"/>
-            </w:r>
-            <w:r>
-              <w:rPr>
-                <w:noProof/>
-                <w:webHidden/>
-              </w:rPr>
-              <w:t>3</w:t>
-            </w:r>
-            <w:r>
-              <w:rPr>
-                <w:noProof/>
-                <w:webHidden/>
-              </w:rPr>
-              <w:fldChar w:fldCharType="end"/>
-            </w:r>
-          </w:hyperlink>
-        </w:p>
-        <w:p>
-          <w:pPr>
-            <w:pStyle w:val="TOC1"/>
-            <w:tabs>
-              <w:tab w:val="left" w:pos="440"/>
-              <w:tab w:val="right" w:leader="dot" w:pos="9016"/>
-            </w:tabs>
-            <w:rPr>
-              <w:rFonts w:eastAsiaTheme="minorEastAsia"/>
-              <w:noProof/>
-              <w:lang w:eastAsia="en-GB"/>
-            </w:rPr>
-          </w:pPr>
-          <w:hyperlink w:anchor="_Toc164118508" w:history="1">
-            <w:r>
-              <w:rPr>
-                <w:rStyle w:val="Hyperlink"/>
-                <w:rFonts w:cstheme="minorHAnsi"/>
-                <w:noProof/>
-              </w:rPr>
-              <w:t>5.</w:t>
-            </w:r>
-            <w:r>
-              <w:rPr>
-                <w:rFonts w:eastAsiaTheme="minorEastAsia"/>
-                <w:noProof/>
-                <w:lang w:eastAsia="en-GB"/>
-              </w:rPr>
-              <w:tab/>
-            </w:r>
-            <w:r>
-              <w:rPr>
-                <w:rStyle w:val="Hyperlink"/>
-                <w:rFonts w:cstheme="minorHAnsi"/>
-                <w:noProof/>
-              </w:rPr>
-              <w:t>Selected Test Design Techniques</w:t>
-            </w:r>
-            <w:r>
-              <w:rPr>
-                <w:noProof/>
-                <w:webHidden/>
-              </w:rPr>
-              <w:tab/>
-            </w:r>
-            <w:r>
-              <w:rPr>
-                <w:noProof/>
-                <w:webHidden/>
-              </w:rPr>
-              <w:fldChar w:fldCharType="begin"/>
-            </w:r>
-            <w:r>
-              <w:rPr>
-                <w:noProof/>
-                <w:webHidden/>
-              </w:rPr>
-              <w:instrText xml:space="preserve"> PAGEREF _Toc164118508 \h </w:instrText>
-            </w:r>
-            <w:r>
-              <w:rPr>
-                <w:noProof/>
-                <w:webHidden/>
-              </w:rPr>
-            </w:r>
-            <w:r>
-              <w:rPr>
-                <w:noProof/>
-                <w:webHidden/>
-              </w:rPr>
-              <w:fldChar w:fldCharType="separate"/>
-            </w:r>
-            <w:r>
-              <w:rPr>
-                <w:noProof/>
-                <w:webHidden/>
-              </w:rPr>
-              <w:t>3</w:t>
-            </w:r>
-            <w:r>
-              <w:rPr>
-                <w:noProof/>
-                <w:webHidden/>
-              </w:rPr>
-              <w:fldChar w:fldCharType="end"/>
-            </w:r>
-          </w:hyperlink>
-        </w:p>
-        <w:p>
-          <w:pPr>
-            <w:pStyle w:val="TOC1"/>
-            <w:tabs>
-              <w:tab w:val="left" w:pos="440"/>
-              <w:tab w:val="right" w:leader="dot" w:pos="9016"/>
-            </w:tabs>
-            <w:rPr>
-              <w:rFonts w:eastAsiaTheme="minorEastAsia"/>
-              <w:noProof/>
-              <w:lang w:eastAsia="en-GB"/>
-            </w:rPr>
-          </w:pPr>
-          <w:hyperlink w:anchor="_Toc164118509" w:history="1">
-            <w:r>
-              <w:rPr>
-                <w:rStyle w:val="Hyperlink"/>
-                <w:rFonts w:cstheme="minorHAnsi"/>
-                <w:noProof/>
-              </w:rPr>
-              <w:t>6.</w:t>
-            </w:r>
-            <w:r>
-              <w:rPr>
-                <w:rFonts w:eastAsiaTheme="minorEastAsia"/>
-                <w:noProof/>
-                <w:lang w:eastAsia="en-GB"/>
-              </w:rPr>
-              <w:tab/>
-            </w:r>
-            <w:r>
-              <w:rPr>
-                <w:rStyle w:val="Hyperlink"/>
-                <w:rFonts w:cstheme="minorHAnsi"/>
-                <w:noProof/>
-              </w:rPr>
-              <w:t>Test Design.  Test implementation. Test execution. Test Report</w:t>
-            </w:r>
-            <w:r>
-              <w:rPr>
-                <w:noProof/>
-                <w:webHidden/>
-              </w:rPr>
-              <w:tab/>
-            </w:r>
-            <w:r>
-              <w:rPr>
-                <w:noProof/>
-                <w:webHidden/>
-              </w:rPr>
-              <w:fldChar w:fldCharType="begin"/>
-            </w:r>
-            <w:r>
-              <w:rPr>
-                <w:noProof/>
-                <w:webHidden/>
-              </w:rPr>
-              <w:instrText xml:space="preserve"> PAGEREF _Toc164118509 \h </w:instrText>
-            </w:r>
-            <w:r>
-              <w:rPr>
-                <w:noProof/>
-                <w:webHidden/>
-              </w:rPr>
-            </w:r>
-            <w:r>
-              <w:rPr>
-                <w:noProof/>
-                <w:webHidden/>
-              </w:rPr>
-              <w:fldChar w:fldCharType="separate"/>
-            </w:r>
-            <w:r>
-              <w:rPr>
-                <w:noProof/>
-                <w:webHidden/>
-              </w:rPr>
-              <w:t>4</w:t>
-            </w:r>
-            <w:r>
-              <w:rPr>
-                <w:noProof/>
-                <w:webHidden/>
-              </w:rPr>
-              <w:fldChar w:fldCharType="end"/>
-            </w:r>
-          </w:hyperlink>
-        </w:p>
-        <w:p>
-          <w:pPr>
-            <w:pStyle w:val="TOC1"/>
-            <w:tabs>
-              <w:tab w:val="left" w:pos="660"/>
-              <w:tab w:val="right" w:leader="dot" w:pos="9016"/>
-            </w:tabs>
-            <w:rPr>
-              <w:rFonts w:eastAsiaTheme="minorEastAsia"/>
-              <w:noProof/>
-              <w:lang w:eastAsia="en-GB"/>
-            </w:rPr>
-          </w:pPr>
-          <w:hyperlink w:anchor="_Toc164118510" w:history="1">
-            <w:r>
-              <w:rPr>
-                <w:rStyle w:val="Hyperlink"/>
-                <w:rFonts w:cstheme="minorHAnsi"/>
-                <w:noProof/>
-              </w:rPr>
-              <w:t>6.1.</w:t>
-            </w:r>
-            <w:r>
-              <w:rPr>
-                <w:rFonts w:eastAsiaTheme="minorEastAsia"/>
-                <w:noProof/>
-                <w:lang w:eastAsia="en-GB"/>
-              </w:rPr>
-              <w:tab/>
-            </w:r>
-            <w:r>
-              <w:rPr>
-                <w:rStyle w:val="Hyperlink"/>
-                <w:rFonts w:cstheme="minorHAnsi"/>
-                <w:noProof/>
-              </w:rPr>
-              <w:t>Test Design</w:t>
-            </w:r>
-            <w:r>
-              <w:rPr>
-                <w:noProof/>
-                <w:webHidden/>
-              </w:rPr>
-              <w:tab/>
-            </w:r>
-            <w:r>
-              <w:rPr>
-                <w:noProof/>
-                <w:webHidden/>
-              </w:rPr>
-              <w:fldChar w:fldCharType="begin"/>
-            </w:r>
-            <w:r>
-              <w:rPr>
-                <w:noProof/>
-                <w:webHidden/>
-              </w:rPr>
-              <w:instrText xml:space="preserve"> PAGEREF _Toc164118510 \h </w:instrText>
-            </w:r>
-            <w:r>
-              <w:rPr>
-                <w:noProof/>
-                <w:webHidden/>
-              </w:rPr>
-            </w:r>
-            <w:r>
-              <w:rPr>
-                <w:noProof/>
-                <w:webHidden/>
-              </w:rPr>
-              <w:fldChar w:fldCharType="separate"/>
-            </w:r>
-            <w:r>
-              <w:rPr>
-                <w:noProof/>
-                <w:webHidden/>
-              </w:rPr>
-              <w:t>4</w:t>
-            </w:r>
-            <w:r>
-              <w:rPr>
-                <w:noProof/>
-                <w:webHidden/>
-              </w:rPr>
-              <w:fldChar w:fldCharType="end"/>
-            </w:r>
-          </w:hyperlink>
-        </w:p>
-        <w:p>
-          <w:pPr>
-            <w:pStyle w:val="TOC1"/>
-            <w:tabs>
-              <w:tab w:val="left" w:pos="660"/>
-              <w:tab w:val="right" w:leader="dot" w:pos="9016"/>
-            </w:tabs>
-            <w:rPr>
-              <w:rFonts w:eastAsiaTheme="minorEastAsia"/>
-              <w:noProof/>
-              <w:lang w:eastAsia="en-GB"/>
-            </w:rPr>
-          </w:pPr>
-          <w:hyperlink w:anchor="_Toc164118511" w:history="1">
-            <w:r>
-              <w:rPr>
-                <w:rStyle w:val="Hyperlink"/>
-                <w:rFonts w:cstheme="minorHAnsi"/>
-                <w:noProof/>
-              </w:rPr>
-              <w:t>6.2.</w:t>
-            </w:r>
-            <w:r>
-              <w:rPr>
-                <w:rFonts w:eastAsiaTheme="minorEastAsia"/>
-                <w:noProof/>
-                <w:lang w:eastAsia="en-GB"/>
-              </w:rPr>
-              <w:tab/>
-            </w:r>
-            <w:r>
-              <w:rPr>
-                <w:rStyle w:val="Hyperlink"/>
-                <w:rFonts w:cstheme="minorHAnsi"/>
-                <w:noProof/>
-              </w:rPr>
-              <w:t>Test Implementation. Test Execution</w:t>
-            </w:r>
-            <w:r>
-              <w:rPr>
-                <w:noProof/>
-                <w:webHidden/>
-              </w:rPr>
-              <w:tab/>
-            </w:r>
-            <w:r>
-              <w:rPr>
-                <w:noProof/>
-                <w:webHidden/>
-              </w:rPr>
-              <w:fldChar w:fldCharType="begin"/>
-            </w:r>
-            <w:r>
-              <w:rPr>
-                <w:noProof/>
-                <w:webHidden/>
-              </w:rPr>
-              <w:instrText xml:space="preserve"> PAGEREF _Toc164118511 \h </w:instrText>
-            </w:r>
-            <w:r>
-              <w:rPr>
-                <w:noProof/>
-                <w:webHidden/>
-              </w:rPr>
-            </w:r>
-            <w:r>
-              <w:rPr>
-                <w:noProof/>
-                <w:webHidden/>
-              </w:rPr>
-              <w:fldChar w:fldCharType="separate"/>
-            </w:r>
-            <w:r>
-              <w:rPr>
-                <w:noProof/>
-                <w:webHidden/>
-              </w:rPr>
-              <w:t>4</w:t>
-            </w:r>
-            <w:r>
-              <w:rPr>
-                <w:noProof/>
-                <w:webHidden/>
-              </w:rPr>
-              <w:fldChar w:fldCharType="end"/>
-            </w:r>
-          </w:hyperlink>
-        </w:p>
-        <w:p>
-          <w:pPr>
-            <w:pStyle w:val="TOC1"/>
-            <w:tabs>
-              <w:tab w:val="left" w:pos="660"/>
-              <w:tab w:val="right" w:leader="dot" w:pos="9016"/>
-            </w:tabs>
-            <w:rPr>
-              <w:rFonts w:eastAsiaTheme="minorEastAsia"/>
-              <w:noProof/>
-              <w:lang w:eastAsia="en-GB"/>
-            </w:rPr>
-          </w:pPr>
-          <w:hyperlink w:anchor="_Toc164118512" w:history="1">
-            <w:r>
-              <w:rPr>
-                <w:rStyle w:val="Hyperlink"/>
-                <w:rFonts w:cstheme="minorHAnsi"/>
-                <w:noProof/>
-              </w:rPr>
-              <w:t>6.3.</w:t>
-            </w:r>
-            <w:r>
-              <w:rPr>
-                <w:rFonts w:eastAsiaTheme="minorEastAsia"/>
-                <w:noProof/>
-                <w:lang w:eastAsia="en-GB"/>
-              </w:rPr>
-              <w:tab/>
-            </w:r>
-            <w:r>
-              <w:rPr>
-                <w:rStyle w:val="Hyperlink"/>
-                <w:rFonts w:cstheme="minorHAnsi"/>
-                <w:noProof/>
-              </w:rPr>
-              <w:t>Test Report</w:t>
-            </w:r>
-            <w:r>
-              <w:rPr>
-                <w:noProof/>
-                <w:webHidden/>
-              </w:rPr>
-              <w:tab/>
-            </w:r>
-            <w:r>
-              <w:rPr>
-                <w:noProof/>
-                <w:webHidden/>
-              </w:rPr>
-              <w:fldChar w:fldCharType="begin"/>
-            </w:r>
-            <w:r>
-              <w:rPr>
-                <w:noProof/>
-                <w:webHidden/>
-              </w:rPr>
-              <w:instrText xml:space="preserve"> PAGEREF _Toc164118512 \h </w:instrText>
-            </w:r>
-            <w:r>
-              <w:rPr>
-                <w:noProof/>
-                <w:webHidden/>
-              </w:rPr>
-            </w:r>
-            <w:r>
-              <w:rPr>
-                <w:noProof/>
-                <w:webHidden/>
-              </w:rPr>
-              <w:fldChar w:fldCharType="separate"/>
-            </w:r>
-            <w:r>
-              <w:rPr>
-                <w:noProof/>
-                <w:webHidden/>
-              </w:rPr>
-              <w:t>5</w:t>
-            </w:r>
-            <w:r>
-              <w:rPr>
-                <w:noProof/>
-                <w:webHidden/>
-              </w:rPr>
-              <w:fldChar w:fldCharType="end"/>
-            </w:r>
-          </w:hyperlink>
-        </w:p>
-        <w:p>
-          <w:pPr>
-            <w:pStyle w:val="TOC1"/>
-            <w:tabs>
-              <w:tab w:val="left" w:pos="440"/>
-              <w:tab w:val="right" w:leader="dot" w:pos="9016"/>
-            </w:tabs>
-            <w:rPr>
-              <w:rFonts w:eastAsiaTheme="minorEastAsia"/>
-              <w:noProof/>
-              <w:lang w:eastAsia="en-GB"/>
-            </w:rPr>
-          </w:pPr>
-          <w:hyperlink w:anchor="_Toc164118513" w:history="1">
-            <w:r>
-              <w:rPr>
-                <w:rStyle w:val="Hyperlink"/>
-                <w:rFonts w:cstheme="minorHAnsi"/>
-                <w:noProof/>
-              </w:rPr>
-              <w:t>7.</w:t>
-            </w:r>
-            <w:r>
-              <w:rPr>
-                <w:rFonts w:eastAsiaTheme="minorEastAsia"/>
-                <w:noProof/>
-                <w:lang w:eastAsia="en-GB"/>
-              </w:rPr>
-              <w:tab/>
-            </w:r>
-            <w:r>
-              <w:rPr>
-                <w:rStyle w:val="Hyperlink"/>
-                <w:rFonts w:cstheme="minorHAnsi"/>
-                <w:noProof/>
-              </w:rPr>
-              <w:t>Issue Reporting</w:t>
-            </w:r>
-            <w:r>
-              <w:rPr>
-                <w:noProof/>
-                <w:webHidden/>
-              </w:rPr>
-              <w:tab/>
-            </w:r>
-            <w:r>
-              <w:rPr>
-                <w:noProof/>
-                <w:webHidden/>
-              </w:rPr>
-              <w:fldChar w:fldCharType="begin"/>
-            </w:r>
-            <w:r>
-              <w:rPr>
-                <w:noProof/>
-                <w:webHidden/>
-              </w:rPr>
-              <w:instrText xml:space="preserve"> PAGEREF _Toc164118513 \h </w:instrText>
-            </w:r>
-            <w:r>
-              <w:rPr>
-                <w:noProof/>
-                <w:webHidden/>
-              </w:rPr>
-            </w:r>
-            <w:r>
-              <w:rPr>
-                <w:noProof/>
-                <w:webHidden/>
-              </w:rPr>
-              <w:fldChar w:fldCharType="separate"/>
-            </w:r>
-            <w:r>
-              <w:rPr>
-                <w:noProof/>
-                <w:webHidden/>
-              </w:rPr>
-              <w:t>5</w:t>
-            </w:r>
-            <w:r>
-              <w:rPr>
-                <w:noProof/>
-                <w:webHidden/>
-              </w:rPr>
-              <w:fldChar w:fldCharType="end"/>
-            </w:r>
-          </w:hyperlink>
-        </w:p>
-        <w:p>
-          <w:pPr>
-            <w:pStyle w:val="TOC1"/>
-            <w:tabs>
-              <w:tab w:val="left" w:pos="440"/>
-              <w:tab w:val="right" w:leader="dot" w:pos="9016"/>
-            </w:tabs>
-            <w:rPr>
-              <w:rFonts w:eastAsiaTheme="minorEastAsia"/>
-              <w:noProof/>
-              <w:lang w:eastAsia="en-GB"/>
-            </w:rPr>
-          </w:pPr>
-          <w:hyperlink w:anchor="_Toc164118514" w:history="1">
-            <w:r>
-              <w:rPr>
-                <w:rStyle w:val="Hyperlink"/>
-                <w:rFonts w:cstheme="minorHAnsi"/>
-                <w:noProof/>
-              </w:rPr>
-              <w:t>8.</w:t>
-            </w:r>
-            <w:r>
-              <w:rPr>
-                <w:rFonts w:eastAsiaTheme="minorEastAsia"/>
-                <w:noProof/>
-                <w:lang w:eastAsia="en-GB"/>
-              </w:rPr>
-              <w:tab/>
-            </w:r>
-            <w:r>
-              <w:rPr>
-                <w:rStyle w:val="Hyperlink"/>
-                <w:rFonts w:cstheme="minorHAnsi"/>
-                <w:noProof/>
-              </w:rPr>
-              <w:t>Conclusions. Lessons Learned</w:t>
-            </w:r>
-            <w:r>
-              <w:rPr>
-                <w:noProof/>
-                <w:webHidden/>
-              </w:rPr>
-              <w:tab/>
-            </w:r>
-            <w:r>
-              <w:rPr>
-                <w:noProof/>
-                <w:webHidden/>
-              </w:rPr>
-              <w:fldChar w:fldCharType="begin"/>
-            </w:r>
-            <w:r>
-              <w:rPr>
-                <w:noProof/>
-                <w:webHidden/>
-              </w:rPr>
-              <w:instrText xml:space="preserve"> PAGEREF _Toc164118514 \h </w:instrText>
-            </w:r>
-            <w:r>
-              <w:rPr>
-                <w:noProof/>
-                <w:webHidden/>
-              </w:rPr>
-            </w:r>
-            <w:r>
-              <w:rPr>
-                <w:noProof/>
-                <w:webHidden/>
-              </w:rPr>
-              <w:fldChar w:fldCharType="separate"/>
-            </w:r>
-            <w:r>
-              <w:rPr>
-                <w:noProof/>
-                <w:webHidden/>
-              </w:rPr>
-              <w:t>5</w:t>
-            </w:r>
-            <w:r>
-              <w:rPr>
-                <w:noProof/>
-                <w:webHidden/>
-              </w:rPr>
-              <w:fldChar w:fldCharType="end"/>
-            </w:r>
-          </w:hyperlink>
-        </w:p>
-        <w:p>
-          <w:r>
-            <w:rPr>
-              <w:b/>
-              <w:bCs/>
-              <w:noProof/>
-            </w:rPr>
-            <w:fldChar w:fldCharType="end"/>
-          </w:r>
-        </w:p>
-      </w:sdtContent>
-    </w:sdt>
-    <w:p/>
-    <w:p/>
+    <w:p>
+      <w:pPr>
+        <w:rPr>
+          <w:b/>
+          <w:bCs/>
+        </w:rPr>
+      </w:pPr>
+      <w:r>
+        <w:rPr>
+          <w:b/>
+          <w:bCs/>
+        </w:rPr>
+        <w:t>From Lecture 1B</w:t>
+      </w:r>
+      <w:r>
+        <w:rPr>
+          <w:b/>
+          <w:bCs/>
+        </w:rPr>
+        <w:t>:</w:t>
+      </w:r>
+    </w:p>
+    <w:p>
+      <w:r>
+        <w:t>T</w:t>
+      </w:r>
+      <w:r>
+        <w:t>here are 7 dimensions:</w:t>
+      </w:r>
+    </w:p>
+    <w:p>
+      <w:r>
+        <w:lastRenderedPageBreak/>
+        <w:t>• scope, coverage, person who achieves testing, associated risks, activities, evaluation and desired results.</w:t>
+      </w:r>
+    </w:p>
     <w:p/>
     <w:p>
-      <w:pPr>
-        <w:rPr>
-          <w:i/>
-          <w:color w:val="FF0000"/>
-        </w:rPr>
-      </w:pPr>
+      <w:r>
+        <w:t>• All testing involves all dimensions.</w:t>
+      </w:r>
+    </w:p>
+    <w:p>
+      <w:r>
+        <w:t>• A testing technique focuses the attention on one or a few dimensions, leaving the others open to the tester’s judgment.</w:t>
+      </w:r>
     </w:p>
     <w:p/>
-    <w:p/>
-    <w:p/>
-    <w:p/>
-    <w:p/>
-    <w:p/>
-    <w:p/>
-    <w:p/>
-    <w:p/>
-    <w:p/>
-    <w:p/>
+    <w:p>
+      <w:r>
+        <w:t>(From Lecture 1B)</w:t>
+      </w:r>
+    </w:p>
     <w:p/>
     <w:p>
       <w:pPr>
@@ -1179,14 +305,13 @@
           <w:color w:val="0070C0"/>
         </w:rPr>
       </w:pPr>
-      <w:bookmarkStart w:id="0" w:name="_Toc164118504"/>
+      <w:bookmarkStart w:id="1" w:name="_Toc164118509"/>
       <w:r>
         <w:rPr>
           <w:rFonts w:asciiTheme="minorHAnsi" w:hAnsiTheme="minorHAnsi" w:cstheme="minorHAnsi"/>
           <w:color w:val="0070C0"/>
         </w:rPr>
-        <w:lastRenderedPageBreak/>
-        <w:t xml:space="preserve">Application </w:t>
+        <w:t xml:space="preserve">Test </w:t>
       </w:r>
       <w:r>
         <w:rPr>
@@ -1200,2267 +325,44 @@
           <w:rFonts w:asciiTheme="minorHAnsi" w:hAnsiTheme="minorHAnsi" w:cstheme="minorHAnsi"/>
           <w:color w:val="0070C0"/>
         </w:rPr>
-        <w:t xml:space="preserve">etails. Investigated </w:t>
+        <w:t>esign</w:t>
       </w:r>
       <w:r>
         <w:rPr>
           <w:rFonts w:asciiTheme="minorHAnsi" w:hAnsiTheme="minorHAnsi" w:cstheme="minorHAnsi"/>
           <w:color w:val="0070C0"/>
         </w:rPr>
-        <w:t>F</w:t>
+        <w:t xml:space="preserve">.  </w:t>
       </w:r>
       <w:r>
         <w:rPr>
           <w:rFonts w:asciiTheme="minorHAnsi" w:hAnsiTheme="minorHAnsi" w:cstheme="minorHAnsi"/>
           <w:color w:val="0070C0"/>
         </w:rPr>
-        <w:t>eatures</w:t>
-      </w:r>
-      <w:bookmarkEnd w:id="0"/>
-    </w:p>
-    <w:p>
-      <w:pPr>
-        <w:jc w:val="both"/>
-        <w:rPr>
-          <w:iCs/>
-          <w:sz w:val="20"/>
-          <w:szCs w:val="20"/>
-        </w:rPr>
-      </w:pPr>
-    </w:p>
-    <w:p>
-      <w:pPr>
-        <w:jc w:val="both"/>
-        <w:rPr>
-          <w:iCs/>
-          <w:sz w:val="20"/>
-          <w:szCs w:val="20"/>
-        </w:rPr>
-      </w:pPr>
-      <w:r>
-        <w:rPr>
-          <w:iCs/>
-          <w:sz w:val="20"/>
-          <w:szCs w:val="20"/>
-        </w:rPr>
-        <w:t xml:space="preserve">The application under test is a Physical Mail Manager designed to help users manage their physical mail more effectively. </w:t>
-      </w:r>
-      <w:r>
-        <w:rPr>
-          <w:iCs/>
-          <w:sz w:val="20"/>
-          <w:szCs w:val="20"/>
-        </w:rPr>
-        <w:t>Its purpose is</w:t>
-      </w:r>
-      <w:r>
-        <w:rPr>
-          <w:iCs/>
-          <w:sz w:val="20"/>
-          <w:szCs w:val="20"/>
-        </w:rPr>
-        <w:t xml:space="preserve"> to streamline the process of managing and tracking physical mail</w:t>
-      </w:r>
-      <w:r>
-        <w:rPr>
-          <w:iCs/>
-          <w:sz w:val="20"/>
-          <w:szCs w:val="20"/>
-        </w:rPr>
-        <w:t>s and recipients</w:t>
-      </w:r>
-      <w:r>
-        <w:rPr>
-          <w:iCs/>
-          <w:sz w:val="20"/>
-          <w:szCs w:val="20"/>
-        </w:rPr>
-        <w:t>, making it easier for users to organize and retrieve mail-related information.</w:t>
-      </w:r>
-    </w:p>
-    <w:p>
-      <w:pPr>
-        <w:jc w:val="both"/>
-        <w:rPr>
-          <w:iCs/>
-          <w:sz w:val="20"/>
-          <w:szCs w:val="20"/>
-        </w:rPr>
-      </w:pPr>
-      <w:r>
-        <w:rPr>
-          <w:iCs/>
-        </w:rPr>
-        <w:t>Tested functionalitites:</w:t>
-      </w:r>
-    </w:p>
-    <w:p>
-      <w:pPr>
-        <w:pStyle w:val="ListParagraph"/>
-        <w:numPr>
-          <w:ilvl w:val="0"/>
-          <w:numId w:val="5"/>
-        </w:numPr>
-        <w:jc w:val="both"/>
-        <w:rPr>
-          <w:iCs/>
-          <w:sz w:val="20"/>
-          <w:szCs w:val="20"/>
-        </w:rPr>
-      </w:pPr>
-      <w:r>
-        <w:rPr>
-          <w:b/>
-          <w:bCs/>
-          <w:iCs/>
-          <w:sz w:val="20"/>
-          <w:szCs w:val="20"/>
-        </w:rPr>
-        <w:t>User Registration and Authentication:</w:t>
-      </w:r>
-      <w:r>
-        <w:rPr>
-          <w:iCs/>
-          <w:sz w:val="20"/>
-          <w:szCs w:val="20"/>
-        </w:rPr>
-        <w:t xml:space="preserve"> Users can create an account by providing </w:t>
-      </w:r>
-      <w:r>
-        <w:rPr>
-          <w:iCs/>
-          <w:sz w:val="20"/>
-          <w:szCs w:val="20"/>
-        </w:rPr>
-        <w:t>a username and password</w:t>
-      </w:r>
-      <w:r>
-        <w:rPr>
-          <w:iCs/>
-          <w:sz w:val="20"/>
-          <w:szCs w:val="20"/>
-        </w:rPr>
-        <w:t xml:space="preserve"> and can log in to access the application's features.</w:t>
-      </w:r>
-    </w:p>
-    <w:p>
-      <w:pPr>
-        <w:pStyle w:val="ListParagraph"/>
-        <w:numPr>
-          <w:ilvl w:val="0"/>
-          <w:numId w:val="5"/>
-        </w:numPr>
-        <w:jc w:val="both"/>
-        <w:rPr>
-          <w:iCs/>
-          <w:sz w:val="20"/>
-          <w:szCs w:val="20"/>
-        </w:rPr>
-      </w:pPr>
-      <w:r>
-        <w:rPr>
-          <w:b/>
-          <w:bCs/>
-          <w:iCs/>
-          <w:sz w:val="20"/>
-          <w:szCs w:val="20"/>
-        </w:rPr>
-        <w:t>Recipient Management:</w:t>
-      </w:r>
-      <w:r>
-        <w:rPr>
-          <w:iCs/>
-          <w:sz w:val="20"/>
-          <w:szCs w:val="20"/>
-        </w:rPr>
-        <w:t xml:space="preserve"> Users can add new recipients by filling out detailed information such as Name, Street, Number, Block, Stair, Apartment, City, Commune, County, Postal Code, and Observations.</w:t>
-      </w:r>
-    </w:p>
-    <w:p>
-      <w:pPr>
-        <w:pStyle w:val="ListParagraph"/>
-        <w:numPr>
-          <w:ilvl w:val="0"/>
-          <w:numId w:val="5"/>
-        </w:numPr>
-        <w:jc w:val="both"/>
-        <w:rPr>
-          <w:i/>
-          <w:sz w:val="20"/>
-          <w:szCs w:val="20"/>
-        </w:rPr>
-      </w:pPr>
-      <w:r>
-        <w:rPr>
-          <w:b/>
-          <w:bCs/>
-          <w:iCs/>
-          <w:sz w:val="20"/>
-          <w:szCs w:val="20"/>
-        </w:rPr>
-        <w:t>Letter Management:</w:t>
-      </w:r>
-      <w:r>
-        <w:rPr>
-          <w:iCs/>
-          <w:sz w:val="20"/>
-          <w:szCs w:val="20"/>
-        </w:rPr>
-        <w:t xml:space="preserve"> Users can add letters associated with each recipient, including details like Code, Handwritten, Written, Sent, Received, Price, and Observations. Users can also view all letters associated with a specific recipient.</w:t>
-      </w:r>
-    </w:p>
-    <w:p>
-      <w:pPr>
-        <w:pStyle w:val="ListParagraph"/>
-        <w:numPr>
-          <w:ilvl w:val="0"/>
-          <w:numId w:val="5"/>
-        </w:numPr>
-        <w:jc w:val="both"/>
-        <w:rPr>
-          <w:b/>
-          <w:bCs/>
-          <w:i/>
-          <w:sz w:val="20"/>
-          <w:szCs w:val="20"/>
-        </w:rPr>
-      </w:pPr>
-      <w:r>
-        <w:rPr>
-          <w:b/>
-          <w:bCs/>
-          <w:iCs/>
-          <w:sz w:val="20"/>
-          <w:szCs w:val="20"/>
-        </w:rPr>
-        <w:t>Letter Grouping:</w:t>
-      </w:r>
-      <w:r>
-        <w:rPr>
-          <w:iCs/>
-          <w:sz w:val="20"/>
-          <w:szCs w:val="20"/>
-        </w:rPr>
-        <w:t xml:space="preserve"> Users</w:t>
-      </w:r>
-      <w:r>
-        <w:rPr>
-          <w:iCs/>
-          <w:sz w:val="20"/>
-          <w:szCs w:val="20"/>
-        </w:rPr>
-        <w:t xml:space="preserve"> can group letters </w:t>
-      </w:r>
-      <w:r>
-        <w:rPr>
-          <w:iCs/>
-          <w:sz w:val="20"/>
-          <w:szCs w:val="20"/>
-        </w:rPr>
-        <w:t>by their recipients, then by their status (received or sent).</w:t>
-      </w:r>
-    </w:p>
-    <w:p>
-      <w:pPr>
-        <w:pStyle w:val="Heading1"/>
-        <w:numPr>
-          <w:ilvl w:val="0"/>
-          <w:numId w:val="2"/>
-        </w:numPr>
+        <w:t>Test implementation. Test</w:t>
+      </w:r>
+      <w:r>
         <w:rPr>
           <w:rFonts w:asciiTheme="minorHAnsi" w:hAnsiTheme="minorHAnsi" w:cstheme="minorHAnsi"/>
           <w:color w:val="0070C0"/>
         </w:rPr>
-      </w:pPr>
-      <w:bookmarkStart w:id="1" w:name="_Toc164118505"/>
+        <w:t xml:space="preserve"> </w:t>
+      </w:r>
       <w:r>
         <w:rPr>
           <w:rFonts w:asciiTheme="minorHAnsi" w:hAnsiTheme="minorHAnsi" w:cstheme="minorHAnsi"/>
           <w:color w:val="0070C0"/>
         </w:rPr>
-        <w:t>AC</w:t>
+        <w:t>execution</w:t>
       </w:r>
       <w:r>
         <w:rPr>
           <w:rFonts w:asciiTheme="minorHAnsi" w:hAnsiTheme="minorHAnsi" w:cstheme="minorHAnsi"/>
           <w:color w:val="0070C0"/>
         </w:rPr>
-        <w:t xml:space="preserve">. </w:t>
-      </w:r>
-      <w:r>
-        <w:rPr>
-          <w:rFonts w:asciiTheme="minorHAnsi" w:hAnsiTheme="minorHAnsi" w:cstheme="minorHAnsi"/>
-          <w:color w:val="0070C0"/>
-        </w:rPr>
-        <w:t>IOs</w:t>
+        <w:t>. Test Report</w:t>
       </w:r>
       <w:bookmarkEnd w:id="1"/>
-    </w:p>
-    <w:p>
-      <w:pPr>
-        <w:rPr>
-          <w:rFonts w:cstheme="minorHAnsi"/>
-          <w:bCs/>
-          <w:iCs/>
-          <w:sz w:val="20"/>
-          <w:szCs w:val="20"/>
-        </w:rPr>
-      </w:pPr>
-    </w:p>
-    <w:p>
-      <w:pPr>
-        <w:rPr>
-          <w:rFonts w:cstheme="minorHAnsi"/>
-          <w:b/>
-          <w:iCs/>
-          <w:sz w:val="20"/>
-          <w:szCs w:val="20"/>
-        </w:rPr>
-      </w:pPr>
-      <w:r>
-        <w:rPr>
-          <w:rFonts w:cstheme="minorHAnsi"/>
-          <w:b/>
-          <w:iCs/>
-          <w:sz w:val="20"/>
-          <w:szCs w:val="20"/>
-        </w:rPr>
-        <w:t>Application Context:</w:t>
-      </w:r>
-    </w:p>
-    <w:p>
-      <w:pPr>
-        <w:rPr>
-          <w:rFonts w:cstheme="minorHAnsi"/>
-          <w:bCs/>
-          <w:iCs/>
-          <w:sz w:val="20"/>
-          <w:szCs w:val="20"/>
-        </w:rPr>
-      </w:pPr>
-      <w:r>
-        <w:rPr>
-          <w:rFonts w:cstheme="minorHAnsi"/>
-          <w:bCs/>
-          <w:iCs/>
-          <w:sz w:val="20"/>
-          <w:szCs w:val="20"/>
-        </w:rPr>
-        <w:t>The Physical Mail Manager is designed to help users manage their physical mail by organizing recipient details and tracking letters. The main functionalities include user registration and authentication, recipient management, letter management, and letter grouping by recipients and their status. The application aims to improve the efficiency and accuracy of handling physical mail.</w:t>
-      </w:r>
-    </w:p>
-    <w:p>
-      <w:pPr>
-        <w:rPr>
-          <w:rFonts w:cstheme="minorHAnsi"/>
-          <w:b/>
-          <w:iCs/>
-          <w:sz w:val="20"/>
-          <w:szCs w:val="20"/>
-        </w:rPr>
-      </w:pPr>
-      <w:r>
-        <w:rPr>
-          <w:rFonts w:cstheme="minorHAnsi"/>
-          <w:b/>
-          <w:iCs/>
-          <w:sz w:val="20"/>
-          <w:szCs w:val="20"/>
-        </w:rPr>
-        <w:t>Part I:</w:t>
-      </w:r>
-    </w:p>
-    <w:p>
-      <w:pPr>
-        <w:rPr>
-          <w:rFonts w:cstheme="minorHAnsi"/>
-          <w:b/>
-          <w:iCs/>
-          <w:sz w:val="20"/>
-          <w:szCs w:val="20"/>
-        </w:rPr>
-      </w:pPr>
-      <w:r>
-        <w:rPr>
-          <w:rFonts w:cstheme="minorHAnsi"/>
-          <w:b/>
-          <w:iCs/>
-          <w:sz w:val="20"/>
-          <w:szCs w:val="20"/>
-        </w:rPr>
-        <w:t>Information Objectives (IOs):</w:t>
-      </w:r>
-    </w:p>
-    <w:p>
-      <w:pPr>
-        <w:pStyle w:val="ListParagraph"/>
-        <w:numPr>
-          <w:ilvl w:val="0"/>
-          <w:numId w:val="6"/>
-        </w:numPr>
-        <w:rPr>
-          <w:rFonts w:cstheme="minorHAnsi"/>
-          <w:bCs/>
-          <w:iCs/>
-          <w:sz w:val="20"/>
-          <w:szCs w:val="20"/>
-        </w:rPr>
-      </w:pPr>
-      <w:r>
-        <w:rPr>
-          <w:rFonts w:cstheme="minorHAnsi"/>
-          <w:b/>
-          <w:iCs/>
-          <w:sz w:val="20"/>
-          <w:szCs w:val="20"/>
-        </w:rPr>
-        <w:t>Find important bugs:</w:t>
-      </w:r>
-      <w:r>
-        <w:rPr>
-          <w:rFonts w:cstheme="minorHAnsi"/>
-          <w:bCs/>
-          <w:iCs/>
-          <w:sz w:val="20"/>
-          <w:szCs w:val="20"/>
-        </w:rPr>
-        <w:t xml:space="preserve"> Ensure critical functionalities like user registration, authentication, recipient addition, and letter tracking work flawlessly to avoid user dissatisfaction.</w:t>
-      </w:r>
-    </w:p>
-    <w:p>
-      <w:pPr>
-        <w:pStyle w:val="ListParagraph"/>
-        <w:numPr>
-          <w:ilvl w:val="0"/>
-          <w:numId w:val="6"/>
-        </w:numPr>
-        <w:rPr>
-          <w:rFonts w:cstheme="minorHAnsi"/>
-          <w:bCs/>
-          <w:iCs/>
-          <w:sz w:val="20"/>
-          <w:szCs w:val="20"/>
-        </w:rPr>
-      </w:pPr>
-      <w:r>
-        <w:rPr>
-          <w:rFonts w:cstheme="minorHAnsi"/>
-          <w:b/>
-          <w:iCs/>
-          <w:sz w:val="20"/>
-          <w:szCs w:val="20"/>
-        </w:rPr>
-        <w:t>Assess the quality of the product:</w:t>
-      </w:r>
-      <w:r>
-        <w:rPr>
-          <w:rFonts w:cstheme="minorHAnsi"/>
-          <w:bCs/>
-          <w:iCs/>
-          <w:sz w:val="20"/>
-          <w:szCs w:val="20"/>
-        </w:rPr>
-        <w:t xml:space="preserve"> Evaluate overall performance, usability, and reliability to ensure it meets user expectations and industry standards.</w:t>
-      </w:r>
-    </w:p>
-    <w:p>
-      <w:pPr>
-        <w:pStyle w:val="ListParagraph"/>
-        <w:numPr>
-          <w:ilvl w:val="0"/>
-          <w:numId w:val="6"/>
-        </w:numPr>
-        <w:rPr>
-          <w:rFonts w:cstheme="minorHAnsi"/>
-          <w:bCs/>
-          <w:iCs/>
-          <w:sz w:val="20"/>
-          <w:szCs w:val="20"/>
-        </w:rPr>
-      </w:pPr>
-      <w:r>
-        <w:rPr>
-          <w:rFonts w:cstheme="minorHAnsi"/>
-          <w:b/>
-          <w:iCs/>
-          <w:sz w:val="20"/>
-          <w:szCs w:val="20"/>
-        </w:rPr>
-        <w:t>Help managers make release decisions:</w:t>
-      </w:r>
-      <w:r>
-        <w:rPr>
-          <w:rFonts w:cstheme="minorHAnsi"/>
-          <w:bCs/>
-          <w:iCs/>
-          <w:sz w:val="20"/>
-          <w:szCs w:val="20"/>
-        </w:rPr>
-        <w:t xml:space="preserve"> Provide comprehensive testing reports to support informed decisions on whether the application is ready for production.</w:t>
-      </w:r>
-    </w:p>
-    <w:p>
-      <w:pPr>
-        <w:rPr>
-          <w:rFonts w:cstheme="minorHAnsi"/>
-          <w:b/>
-          <w:iCs/>
-          <w:sz w:val="20"/>
-          <w:szCs w:val="20"/>
-        </w:rPr>
-      </w:pPr>
-      <w:r>
-        <w:rPr>
-          <w:rFonts w:cstheme="minorHAnsi"/>
-          <w:b/>
-          <w:iCs/>
-          <w:sz w:val="20"/>
-          <w:szCs w:val="20"/>
-        </w:rPr>
-        <w:t>Part II:</w:t>
-      </w:r>
-    </w:p>
-    <w:p>
-      <w:pPr>
-        <w:rPr>
-          <w:rFonts w:cstheme="minorHAnsi"/>
-          <w:b/>
-          <w:iCs/>
-          <w:sz w:val="20"/>
-          <w:szCs w:val="20"/>
-        </w:rPr>
-      </w:pPr>
-      <w:r>
-        <w:rPr>
-          <w:rFonts w:cstheme="minorHAnsi"/>
-          <w:b/>
-          <w:iCs/>
-          <w:sz w:val="20"/>
-          <w:szCs w:val="20"/>
-        </w:rPr>
-        <w:t>Proposed Information Objectives (IOs):</w:t>
-      </w:r>
-    </w:p>
-    <w:p>
-      <w:pPr>
-        <w:rPr>
-          <w:rFonts w:cstheme="minorHAnsi"/>
-          <w:bCs/>
-          <w:iCs/>
-          <w:sz w:val="20"/>
-          <w:szCs w:val="20"/>
-        </w:rPr>
-      </w:pPr>
-      <w:r>
-        <w:rPr>
-          <w:rFonts w:cstheme="minorHAnsi"/>
-          <w:b/>
-          <w:iCs/>
-          <w:sz w:val="20"/>
-          <w:szCs w:val="20"/>
-        </w:rPr>
-        <w:t>Assess conformance to specifications:</w:t>
-      </w:r>
-      <w:r>
-        <w:rPr>
-          <w:rFonts w:cstheme="minorHAnsi"/>
-          <w:bCs/>
-          <w:iCs/>
-          <w:sz w:val="20"/>
-          <w:szCs w:val="20"/>
-        </w:rPr>
-        <w:t xml:space="preserve"> Verify that the application meets all predefined requirements and specifications, particularly in handling recipient and letter data accurately.</w:t>
-      </w:r>
-    </w:p>
-    <w:p>
-      <w:r>
-        <w:rPr>
-          <w:rFonts w:cstheme="minorHAnsi"/>
-          <w:b/>
-          <w:iCs/>
-          <w:sz w:val="20"/>
-          <w:szCs w:val="20"/>
-        </w:rPr>
-        <w:t>Evaluate the product for a third party:</w:t>
-      </w:r>
-      <w:r>
-        <w:rPr>
-          <w:rFonts w:cstheme="minorHAnsi"/>
-          <w:bCs/>
-          <w:iCs/>
-          <w:sz w:val="20"/>
-          <w:szCs w:val="20"/>
-        </w:rPr>
-        <w:t xml:space="preserve"> Ensure the application is robust and reliable enough for potential third-party users or clients who might want to integrate it into their workflows.</w:t>
-      </w:r>
-    </w:p>
-    <w:p>
-      <w:pPr>
-        <w:pStyle w:val="Heading1"/>
-        <w:numPr>
-          <w:ilvl w:val="0"/>
-          <w:numId w:val="2"/>
-        </w:numPr>
-        <w:rPr>
-          <w:rFonts w:asciiTheme="minorHAnsi" w:hAnsiTheme="minorHAnsi" w:cstheme="minorHAnsi"/>
-          <w:color w:val="0070C0"/>
-        </w:rPr>
-      </w:pPr>
-      <w:bookmarkStart w:id="2" w:name="_Toc164118506"/>
-      <w:r>
-        <w:rPr>
-          <w:rFonts w:asciiTheme="minorHAnsi" w:hAnsiTheme="minorHAnsi" w:cstheme="minorHAnsi"/>
-          <w:color w:val="0070C0"/>
-        </w:rPr>
-        <w:lastRenderedPageBreak/>
-        <w:t xml:space="preserve">Testing </w:t>
-      </w:r>
-      <w:r>
-        <w:rPr>
-          <w:rFonts w:asciiTheme="minorHAnsi" w:hAnsiTheme="minorHAnsi" w:cstheme="minorHAnsi"/>
-          <w:color w:val="0070C0"/>
-        </w:rPr>
-        <w:t>M</w:t>
-      </w:r>
-      <w:r>
-        <w:rPr>
-          <w:rFonts w:asciiTheme="minorHAnsi" w:hAnsiTheme="minorHAnsi" w:cstheme="minorHAnsi"/>
-          <w:color w:val="0070C0"/>
-        </w:rPr>
-        <w:t>ission</w:t>
-      </w:r>
-      <w:bookmarkEnd w:id="2"/>
-    </w:p>
-    <w:p/>
-    <w:p>
-      <w:pPr>
-        <w:rPr>
-          <w:b/>
-          <w:bCs/>
-        </w:rPr>
-      </w:pPr>
-      <w:r>
-        <w:rPr>
-          <w:b/>
-          <w:bCs/>
-        </w:rPr>
-        <w:t>Testing mission for Part I:</w:t>
-      </w:r>
-    </w:p>
-    <w:p>
-      <w:r>
-        <w:t>The mission for Part I is to identify critical bugs and assess the overall quality of the Physical Mail Manager application to ensure that user registration, authentication, and the core functionalities of managing recipients and letters operate without issues, thereby supporting a decision for production release.</w:t>
-      </w:r>
-    </w:p>
-    <w:p>
-      <w:pPr>
-        <w:rPr>
-          <w:b/>
-          <w:bCs/>
-        </w:rPr>
-      </w:pPr>
-      <w:r>
-        <w:rPr>
-          <w:b/>
-          <w:bCs/>
-        </w:rPr>
-        <w:t>Testing mission for Part II:</w:t>
-      </w:r>
-    </w:p>
-    <w:p>
-      <w:r>
-        <w:t>The mission for Part II is to validate that the application conforms to all specified requirements and is reliable for third-party use, ensuring that it accurately handles recipient and letter data as per the defined business rules.</w:t>
-      </w:r>
-    </w:p>
-    <w:p>
-      <w:pPr>
-        <w:pStyle w:val="Heading1"/>
-        <w:numPr>
-          <w:ilvl w:val="0"/>
-          <w:numId w:val="2"/>
-        </w:numPr>
-        <w:rPr>
-          <w:rFonts w:asciiTheme="minorHAnsi" w:hAnsiTheme="minorHAnsi" w:cstheme="minorHAnsi"/>
-          <w:color w:val="0070C0"/>
-        </w:rPr>
-      </w:pPr>
-      <w:bookmarkStart w:id="3" w:name="_Toc164118507"/>
-      <w:r>
-        <w:rPr>
-          <w:rFonts w:asciiTheme="minorHAnsi" w:hAnsiTheme="minorHAnsi" w:cstheme="minorHAnsi"/>
-          <w:color w:val="0070C0"/>
-        </w:rPr>
-        <w:t xml:space="preserve">Testing </w:t>
-      </w:r>
-      <w:r>
-        <w:rPr>
-          <w:rFonts w:asciiTheme="minorHAnsi" w:hAnsiTheme="minorHAnsi" w:cstheme="minorHAnsi"/>
-          <w:color w:val="0070C0"/>
-        </w:rPr>
-        <w:t>S</w:t>
-      </w:r>
-      <w:r>
-        <w:rPr>
-          <w:rFonts w:asciiTheme="minorHAnsi" w:hAnsiTheme="minorHAnsi" w:cstheme="minorHAnsi"/>
-          <w:color w:val="0070C0"/>
-        </w:rPr>
-        <w:t>trategy</w:t>
-      </w:r>
-      <w:bookmarkEnd w:id="3"/>
-    </w:p>
-    <w:p/>
-    <w:p>
-      <w:pPr>
-        <w:rPr>
-          <w:b/>
-          <w:bCs/>
-          <w:iCs/>
-          <w:sz w:val="20"/>
-          <w:szCs w:val="20"/>
-        </w:rPr>
-      </w:pPr>
-      <w:r>
-        <w:rPr>
-          <w:b/>
-          <w:bCs/>
-          <w:iCs/>
-          <w:sz w:val="20"/>
-          <w:szCs w:val="20"/>
-        </w:rPr>
-        <w:t>Testing strategy for Part I:</w:t>
-      </w:r>
-    </w:p>
-    <w:p>
-      <w:pPr>
-        <w:rPr>
-          <w:iCs/>
-          <w:sz w:val="20"/>
-          <w:szCs w:val="20"/>
-        </w:rPr>
-      </w:pPr>
-      <w:r>
-        <w:rPr>
-          <w:iCs/>
-          <w:sz w:val="20"/>
-          <w:szCs w:val="20"/>
-        </w:rPr>
-        <w:t>The testing strategy for Part I involves a combination of analytical and reactive testing approaches. Analytical testing will be used to assess the application’s quality against predefined requirements and specifications, focusing on critical functionalities such as user registration, authentication, and the management of recipients and letters. Exploratory testing, a reactive approach, will be applied to discover unforeseen issues and bugs by simulating various user interactions within the application. This combination ensures thorough coverage of both anticipated and unexpected problem areas.</w:t>
-      </w:r>
-    </w:p>
-    <w:p>
-      <w:pPr>
-        <w:rPr>
-          <w:b/>
-          <w:bCs/>
-          <w:iCs/>
-          <w:sz w:val="20"/>
-          <w:szCs w:val="20"/>
-        </w:rPr>
-      </w:pPr>
-      <w:r>
-        <w:rPr>
-          <w:b/>
-          <w:bCs/>
-          <w:iCs/>
-          <w:sz w:val="20"/>
-          <w:szCs w:val="20"/>
-        </w:rPr>
-        <w:t>Testing strategy for Part II:</w:t>
-      </w:r>
-    </w:p>
-    <w:p>
-      <w:r>
-        <w:rPr>
-          <w:iCs/>
-          <w:sz w:val="20"/>
-          <w:szCs w:val="20"/>
-        </w:rPr>
-        <w:t>For Part II, a methodical testing strategy will be employed, focusing on ensuring the application meets all specified requirements and standards. This involves detailed testing of business rules related to recipient and letter management, using predefined test conditions and scenarios. Additionally, process-compliant testing will be conducted to evaluate the product’s suitability for third-party use, ensuring adherence to industry standards and regulatory requirements.</w:t>
-      </w:r>
-    </w:p>
-    <w:p>
-      <w:pPr>
-        <w:pStyle w:val="Heading1"/>
-        <w:numPr>
-          <w:ilvl w:val="0"/>
-          <w:numId w:val="2"/>
-        </w:numPr>
-        <w:rPr>
-          <w:rFonts w:asciiTheme="minorHAnsi" w:hAnsiTheme="minorHAnsi" w:cstheme="minorHAnsi"/>
-          <w:color w:val="0070C0"/>
-        </w:rPr>
-      </w:pPr>
-      <w:bookmarkStart w:id="4" w:name="_Toc164118508"/>
-      <w:r>
-        <w:rPr>
-          <w:rFonts w:asciiTheme="minorHAnsi" w:hAnsiTheme="minorHAnsi" w:cstheme="minorHAnsi"/>
-          <w:color w:val="0070C0"/>
-        </w:rPr>
-        <w:t>Selected</w:t>
-      </w:r>
-      <w:r>
-        <w:rPr>
-          <w:rFonts w:asciiTheme="minorHAnsi" w:hAnsiTheme="minorHAnsi" w:cstheme="minorHAnsi"/>
-          <w:color w:val="0070C0"/>
-        </w:rPr>
-        <w:t xml:space="preserve"> </w:t>
-      </w:r>
-      <w:r>
-        <w:rPr>
-          <w:rFonts w:asciiTheme="minorHAnsi" w:hAnsiTheme="minorHAnsi" w:cstheme="minorHAnsi"/>
-          <w:color w:val="0070C0"/>
-        </w:rPr>
-        <w:t>Tes</w:t>
-      </w:r>
-      <w:r>
-        <w:rPr>
-          <w:rFonts w:asciiTheme="minorHAnsi" w:hAnsiTheme="minorHAnsi" w:cstheme="minorHAnsi"/>
-          <w:color w:val="0070C0"/>
-        </w:rPr>
-        <w:t>t D</w:t>
-      </w:r>
-      <w:r>
-        <w:rPr>
-          <w:rFonts w:asciiTheme="minorHAnsi" w:hAnsiTheme="minorHAnsi" w:cstheme="minorHAnsi"/>
-          <w:color w:val="0070C0"/>
-        </w:rPr>
-        <w:t xml:space="preserve">esign </w:t>
-      </w:r>
-      <w:r>
-        <w:rPr>
-          <w:rFonts w:asciiTheme="minorHAnsi" w:hAnsiTheme="minorHAnsi" w:cstheme="minorHAnsi"/>
-          <w:color w:val="0070C0"/>
-        </w:rPr>
-        <w:t>T</w:t>
-      </w:r>
-      <w:r>
-        <w:rPr>
-          <w:rFonts w:asciiTheme="minorHAnsi" w:hAnsiTheme="minorHAnsi" w:cstheme="minorHAnsi"/>
-          <w:color w:val="0070C0"/>
-        </w:rPr>
-        <w:t>echniques</w:t>
-      </w:r>
-      <w:bookmarkEnd w:id="4"/>
-    </w:p>
-    <w:p/>
-    <w:p>
-      <w:pPr>
-        <w:jc w:val="both"/>
-        <w:rPr>
-          <w:rFonts w:cstheme="minorHAnsi"/>
-          <w:bCs/>
-          <w:iCs/>
-          <w:sz w:val="20"/>
-          <w:szCs w:val="20"/>
-        </w:rPr>
-      </w:pPr>
-      <w:r>
-        <w:rPr>
-          <w:rFonts w:cstheme="minorHAnsi"/>
-          <w:bCs/>
-          <w:iCs/>
-          <w:sz w:val="20"/>
-          <w:szCs w:val="20"/>
-        </w:rPr>
-        <w:t>For Part I and Part II, various test design techniques will be selected to cover different test attributes and dimensions. Here's a detailed description of the techniques and a summary table:</w:t>
-      </w:r>
-    </w:p>
-    <w:p>
-      <w:pPr>
-        <w:jc w:val="both"/>
-        <w:rPr>
-          <w:rFonts w:cstheme="minorHAnsi"/>
-          <w:b/>
-          <w:iCs/>
-          <w:sz w:val="20"/>
-          <w:szCs w:val="20"/>
-        </w:rPr>
-      </w:pPr>
-      <w:r>
-        <w:rPr>
-          <w:rFonts w:cstheme="minorHAnsi"/>
-          <w:b/>
-          <w:iCs/>
-          <w:sz w:val="20"/>
-          <w:szCs w:val="20"/>
-        </w:rPr>
-        <w:t>Part I:</w:t>
-      </w:r>
-    </w:p>
-    <w:p>
-      <w:pPr>
-        <w:pStyle w:val="ListParagraph"/>
-        <w:numPr>
-          <w:ilvl w:val="0"/>
-          <w:numId w:val="7"/>
-        </w:numPr>
-        <w:jc w:val="both"/>
-        <w:rPr>
-          <w:rFonts w:cstheme="minorHAnsi"/>
-          <w:bCs/>
-          <w:iCs/>
-          <w:sz w:val="20"/>
-          <w:szCs w:val="20"/>
-        </w:rPr>
-      </w:pPr>
-      <w:r>
-        <w:rPr>
-          <w:rFonts w:cstheme="minorHAnsi"/>
-          <w:b/>
-          <w:iCs/>
-          <w:sz w:val="20"/>
-          <w:szCs w:val="20"/>
-        </w:rPr>
-        <w:t>Boundary Testing (BT):</w:t>
-      </w:r>
-      <w:r>
-        <w:rPr>
-          <w:rFonts w:cstheme="minorHAnsi"/>
-          <w:bCs/>
-          <w:iCs/>
-          <w:sz w:val="20"/>
-          <w:szCs w:val="20"/>
-        </w:rPr>
-        <w:t xml:space="preserve"> This will focus on testing the boundary values for recipient and letter data fields to ensure they handle edge cases correctly.</w:t>
-      </w:r>
-    </w:p>
-    <w:p>
-      <w:pPr>
-        <w:pStyle w:val="ListParagraph"/>
-        <w:numPr>
-          <w:ilvl w:val="0"/>
-          <w:numId w:val="7"/>
-        </w:numPr>
-        <w:jc w:val="both"/>
-        <w:rPr>
-          <w:rFonts w:cstheme="minorHAnsi"/>
-          <w:bCs/>
-          <w:iCs/>
-          <w:sz w:val="20"/>
-          <w:szCs w:val="20"/>
-        </w:rPr>
-      </w:pPr>
-      <w:r>
-        <w:rPr>
-          <w:rFonts w:cstheme="minorHAnsi"/>
-          <w:b/>
-          <w:iCs/>
-          <w:sz w:val="20"/>
-          <w:szCs w:val="20"/>
-        </w:rPr>
-        <w:t>Exploratory Testing (ET):</w:t>
-      </w:r>
-      <w:r>
-        <w:rPr>
-          <w:rFonts w:cstheme="minorHAnsi"/>
-          <w:bCs/>
-          <w:iCs/>
-          <w:sz w:val="20"/>
-          <w:szCs w:val="20"/>
-        </w:rPr>
-        <w:t xml:space="preserve"> This will involve exploring the application to identify unexpected issues, ensuring critical paths are tested from a user’s perspective.</w:t>
-      </w:r>
-    </w:p>
-    <w:p>
-      <w:pPr>
-        <w:jc w:val="both"/>
-        <w:rPr>
-          <w:rFonts w:cstheme="minorHAnsi"/>
-          <w:b/>
-          <w:iCs/>
-          <w:sz w:val="20"/>
-          <w:szCs w:val="20"/>
-        </w:rPr>
-      </w:pPr>
-      <w:r>
-        <w:rPr>
-          <w:rFonts w:cstheme="minorHAnsi"/>
-          <w:b/>
-          <w:iCs/>
-          <w:sz w:val="20"/>
-          <w:szCs w:val="20"/>
-        </w:rPr>
-        <w:lastRenderedPageBreak/>
-        <w:t>Part II:</w:t>
-      </w:r>
-    </w:p>
-    <w:p>
-      <w:pPr>
-        <w:pStyle w:val="ListParagraph"/>
-        <w:numPr>
-          <w:ilvl w:val="0"/>
-          <w:numId w:val="8"/>
-        </w:numPr>
-        <w:jc w:val="both"/>
-        <w:rPr>
-          <w:rFonts w:cstheme="minorHAnsi"/>
-          <w:bCs/>
-          <w:iCs/>
-          <w:sz w:val="20"/>
-          <w:szCs w:val="20"/>
-        </w:rPr>
-      </w:pPr>
-      <w:r>
-        <w:rPr>
-          <w:rFonts w:cstheme="minorHAnsi"/>
-          <w:b/>
-          <w:iCs/>
-          <w:sz w:val="20"/>
-          <w:szCs w:val="20"/>
-        </w:rPr>
-        <w:t>Logical Expressions (LE):</w:t>
-      </w:r>
-      <w:r>
-        <w:rPr>
-          <w:rFonts w:cstheme="minorHAnsi"/>
-          <w:bCs/>
-          <w:iCs/>
-          <w:sz w:val="20"/>
-          <w:szCs w:val="20"/>
-        </w:rPr>
-        <w:t xml:space="preserve"> This will be used to verify the business rules for managing recipient and letter data, ensuring logical conditions are handled correctly.</w:t>
-      </w:r>
-    </w:p>
-    <w:p>
-      <w:pPr>
-        <w:pStyle w:val="ListParagraph"/>
-        <w:numPr>
-          <w:ilvl w:val="0"/>
-          <w:numId w:val="8"/>
-        </w:numPr>
-        <w:jc w:val="both"/>
-        <w:rPr>
-          <w:rFonts w:cstheme="minorHAnsi"/>
-          <w:bCs/>
-          <w:i/>
-          <w:sz w:val="20"/>
-          <w:szCs w:val="20"/>
-        </w:rPr>
-      </w:pPr>
-      <w:r>
-        <w:rPr>
-          <w:rFonts w:cstheme="minorHAnsi"/>
-          <w:b/>
-          <w:iCs/>
-          <w:sz w:val="20"/>
-          <w:szCs w:val="20"/>
-        </w:rPr>
-        <w:t>Scenario-based Testing (ST):</w:t>
-      </w:r>
-      <w:r>
-        <w:rPr>
-          <w:rFonts w:cstheme="minorHAnsi"/>
-          <w:bCs/>
-          <w:iCs/>
-          <w:sz w:val="20"/>
-          <w:szCs w:val="20"/>
-        </w:rPr>
-        <w:t xml:space="preserve"> This will involve testing the application using realistic scenarios to evaluate its behavior in practical use cases.</w:t>
-      </w:r>
-    </w:p>
-    <w:p>
-      <w:pPr>
-        <w:jc w:val="both"/>
-        <w:rPr>
-          <w:rFonts w:cstheme="minorHAnsi"/>
-          <w:bCs/>
-          <w:iCs/>
-          <w:sz w:val="20"/>
-          <w:szCs w:val="20"/>
-        </w:rPr>
-      </w:pPr>
-    </w:p>
-    <w:tbl>
-      <w:tblPr>
-        <w:tblStyle w:val="TableGrid"/>
-        <w:tblW w:w="0" w:type="auto"/>
-        <w:tblLook w:val="04A0" w:firstRow="1" w:lastRow="0" w:firstColumn="1" w:lastColumn="0" w:noHBand="0" w:noVBand="1"/>
-      </w:tblPr>
-      <w:tblGrid>
-        <w:gridCol w:w="1180"/>
-        <w:gridCol w:w="1236"/>
-        <w:gridCol w:w="1573"/>
-        <w:gridCol w:w="1497"/>
-        <w:gridCol w:w="1293"/>
-        <w:gridCol w:w="2463"/>
-      </w:tblGrid>
-      <w:tr>
-        <w:tc>
-          <w:tcPr>
-            <w:tcW w:w="1180" w:type="dxa"/>
-          </w:tcPr>
-          <w:p>
-            <w:pPr>
-              <w:jc w:val="center"/>
-              <w:rPr>
-                <w:b/>
-                <w:sz w:val="20"/>
-                <w:szCs w:val="20"/>
-              </w:rPr>
-            </w:pPr>
-            <w:r>
-              <w:rPr>
-                <w:b/>
-                <w:sz w:val="20"/>
-                <w:szCs w:val="20"/>
-              </w:rPr>
-              <w:t>Part</w:t>
-            </w:r>
-          </w:p>
-        </w:tc>
-        <w:tc>
-          <w:tcPr>
-            <w:tcW w:w="1236" w:type="dxa"/>
-          </w:tcPr>
-          <w:p>
-            <w:pPr>
-              <w:jc w:val="center"/>
-              <w:rPr>
-                <w:b/>
-                <w:sz w:val="20"/>
-                <w:szCs w:val="20"/>
-              </w:rPr>
-            </w:pPr>
-            <w:r>
-              <w:rPr>
-                <w:b/>
-                <w:sz w:val="20"/>
-                <w:szCs w:val="20"/>
-              </w:rPr>
-              <w:t>Test Strategy</w:t>
-            </w:r>
-          </w:p>
-        </w:tc>
-        <w:tc>
-          <w:tcPr>
-            <w:tcW w:w="1573" w:type="dxa"/>
-          </w:tcPr>
-          <w:p>
-            <w:pPr>
-              <w:jc w:val="center"/>
-              <w:rPr>
-                <w:b/>
-                <w:sz w:val="20"/>
-                <w:szCs w:val="20"/>
-              </w:rPr>
-            </w:pPr>
-            <w:r>
-              <w:rPr>
-                <w:b/>
-                <w:sz w:val="20"/>
-                <w:szCs w:val="20"/>
-              </w:rPr>
-              <w:t>Test Design Technique</w:t>
-            </w:r>
-          </w:p>
-        </w:tc>
-        <w:tc>
-          <w:tcPr>
-            <w:tcW w:w="1497" w:type="dxa"/>
-          </w:tcPr>
-          <w:p>
-            <w:pPr>
-              <w:jc w:val="center"/>
-              <w:rPr>
-                <w:b/>
-                <w:strike/>
-                <w:sz w:val="20"/>
-                <w:szCs w:val="20"/>
-              </w:rPr>
-            </w:pPr>
-            <w:r>
-              <w:rPr>
-                <w:b/>
-                <w:strike/>
-                <w:sz w:val="20"/>
-                <w:szCs w:val="20"/>
-              </w:rPr>
-              <w:t>Test Attributes</w:t>
-            </w:r>
-          </w:p>
-        </w:tc>
-        <w:tc>
-          <w:tcPr>
-            <w:tcW w:w="1293" w:type="dxa"/>
-          </w:tcPr>
-          <w:p>
-            <w:pPr>
-              <w:jc w:val="center"/>
-              <w:rPr>
-                <w:b/>
-                <w:sz w:val="20"/>
-                <w:szCs w:val="20"/>
-              </w:rPr>
-            </w:pPr>
-            <w:r>
-              <w:rPr>
-                <w:b/>
-                <w:sz w:val="20"/>
-                <w:szCs w:val="20"/>
-              </w:rPr>
-              <w:t>Dimension covered</w:t>
-            </w:r>
-          </w:p>
-        </w:tc>
-        <w:tc>
-          <w:tcPr>
-            <w:tcW w:w="2463" w:type="dxa"/>
-          </w:tcPr>
-          <w:p>
-            <w:pPr>
-              <w:jc w:val="center"/>
-              <w:rPr>
-                <w:b/>
-                <w:sz w:val="20"/>
-                <w:szCs w:val="20"/>
-              </w:rPr>
-            </w:pPr>
-            <w:r>
-              <w:rPr>
-                <w:b/>
-                <w:sz w:val="20"/>
-                <w:szCs w:val="20"/>
-              </w:rPr>
-              <w:t>Students</w:t>
-            </w:r>
-            <w:r>
-              <w:rPr>
-                <w:b/>
-                <w:sz w:val="20"/>
-                <w:szCs w:val="20"/>
-              </w:rPr>
-              <w:t xml:space="preserve"> and Features</w:t>
-            </w:r>
-          </w:p>
-        </w:tc>
-      </w:tr>
-      <w:tr>
-        <w:tc>
-          <w:tcPr>
-            <w:tcW w:w="1180" w:type="dxa"/>
-            <w:vMerge w:val="restart"/>
-          </w:tcPr>
-          <w:p>
-            <w:pPr>
-              <w:jc w:val="both"/>
-              <w:rPr>
-                <w:iCs/>
-                <w:sz w:val="20"/>
-                <w:szCs w:val="20"/>
-              </w:rPr>
-            </w:pPr>
-            <w:r>
-              <w:rPr>
-                <w:iCs/>
-                <w:sz w:val="20"/>
-                <w:szCs w:val="20"/>
-              </w:rPr>
-              <w:t>Part I</w:t>
-            </w:r>
-          </w:p>
-        </w:tc>
-        <w:tc>
-          <w:tcPr>
-            <w:tcW w:w="1236" w:type="dxa"/>
-            <w:vMerge w:val="restart"/>
-          </w:tcPr>
-          <w:p>
-            <w:pPr>
-              <w:jc w:val="both"/>
-              <w:rPr>
-                <w:iCs/>
-                <w:sz w:val="20"/>
-                <w:szCs w:val="20"/>
-              </w:rPr>
-            </w:pPr>
-            <w:r>
-              <w:rPr>
-                <w:iCs/>
-                <w:sz w:val="20"/>
-                <w:szCs w:val="20"/>
-              </w:rPr>
-              <w:t>Analytical</w:t>
-            </w:r>
-          </w:p>
-        </w:tc>
-        <w:tc>
-          <w:tcPr>
-            <w:tcW w:w="1573" w:type="dxa"/>
-          </w:tcPr>
-          <w:p>
-            <w:pPr>
-              <w:jc w:val="both"/>
-              <w:rPr>
-                <w:iCs/>
-                <w:sz w:val="20"/>
-                <w:szCs w:val="20"/>
-              </w:rPr>
-            </w:pPr>
-            <w:r>
-              <w:rPr>
-                <w:iCs/>
-                <w:sz w:val="20"/>
-                <w:szCs w:val="20"/>
-              </w:rPr>
-              <w:t>Boundary Testing (BT)</w:t>
-            </w:r>
-          </w:p>
-        </w:tc>
-        <w:tc>
-          <w:tcPr>
-            <w:tcW w:w="1497" w:type="dxa"/>
-          </w:tcPr>
-          <w:p>
-            <w:pPr>
-              <w:jc w:val="both"/>
-              <w:rPr>
-                <w:iCs/>
-                <w:strike/>
-                <w:sz w:val="20"/>
-                <w:szCs w:val="20"/>
-              </w:rPr>
-            </w:pPr>
-            <w:r>
-              <w:rPr>
-                <w:iCs/>
-                <w:strike/>
-                <w:sz w:val="20"/>
-                <w:szCs w:val="20"/>
-              </w:rPr>
-              <w:t>Coverage, Reliability</w:t>
-            </w:r>
-          </w:p>
-        </w:tc>
-        <w:tc>
-          <w:tcPr>
-            <w:tcW w:w="1293" w:type="dxa"/>
-          </w:tcPr>
-          <w:p>
-            <w:pPr>
-              <w:jc w:val="both"/>
-              <w:rPr>
-                <w:iCs/>
-                <w:sz w:val="20"/>
-                <w:szCs w:val="20"/>
-              </w:rPr>
-            </w:pPr>
-            <w:r>
-              <w:rPr>
-                <w:iCs/>
-                <w:sz w:val="20"/>
-                <w:szCs w:val="20"/>
-              </w:rPr>
-              <w:t>Coverage</w:t>
-            </w:r>
-          </w:p>
-        </w:tc>
-        <w:tc>
-          <w:tcPr>
-            <w:tcW w:w="2463" w:type="dxa"/>
-          </w:tcPr>
-          <w:p>
-            <w:pPr>
-              <w:jc w:val="both"/>
-              <w:rPr>
-                <w:iCs/>
-                <w:sz w:val="20"/>
-                <w:szCs w:val="20"/>
-              </w:rPr>
-            </w:pPr>
-            <w:r>
-              <w:rPr>
-                <w:iCs/>
-                <w:sz w:val="20"/>
-                <w:szCs w:val="20"/>
-              </w:rPr>
-              <w:t>Student1 (User Registration)</w:t>
-            </w:r>
-          </w:p>
-        </w:tc>
-      </w:tr>
-      <w:tr>
-        <w:tc>
-          <w:tcPr>
-            <w:tcW w:w="1180" w:type="dxa"/>
-            <w:vMerge/>
-          </w:tcPr>
-          <w:p>
-            <w:pPr>
-              <w:jc w:val="both"/>
-              <w:rPr>
-                <w:iCs/>
-                <w:sz w:val="20"/>
-                <w:szCs w:val="20"/>
-              </w:rPr>
-            </w:pPr>
-          </w:p>
-        </w:tc>
-        <w:tc>
-          <w:tcPr>
-            <w:tcW w:w="1236" w:type="dxa"/>
-            <w:vMerge/>
-          </w:tcPr>
-          <w:p>
-            <w:pPr>
-              <w:jc w:val="both"/>
-              <w:rPr>
-                <w:iCs/>
-                <w:sz w:val="20"/>
-                <w:szCs w:val="20"/>
-              </w:rPr>
-            </w:pPr>
-          </w:p>
-        </w:tc>
-        <w:tc>
-          <w:tcPr>
-            <w:tcW w:w="1573" w:type="dxa"/>
-          </w:tcPr>
-          <w:p>
-            <w:pPr>
-              <w:jc w:val="both"/>
-              <w:rPr>
-                <w:iCs/>
-                <w:sz w:val="20"/>
-                <w:szCs w:val="20"/>
-              </w:rPr>
-            </w:pPr>
-            <w:r>
-              <w:rPr>
-                <w:iCs/>
-                <w:sz w:val="20"/>
-                <w:szCs w:val="20"/>
-              </w:rPr>
-              <w:t>Logical Expressions (LE)</w:t>
-            </w:r>
-          </w:p>
-        </w:tc>
-        <w:tc>
-          <w:tcPr>
-            <w:tcW w:w="1497" w:type="dxa"/>
-          </w:tcPr>
-          <w:p>
-            <w:pPr>
-              <w:jc w:val="both"/>
-              <w:rPr>
-                <w:iCs/>
-                <w:strike/>
-                <w:sz w:val="20"/>
-                <w:szCs w:val="20"/>
-              </w:rPr>
-            </w:pPr>
-            <w:r>
-              <w:rPr>
-                <w:iCs/>
-                <w:strike/>
-                <w:sz w:val="20"/>
-                <w:szCs w:val="20"/>
-              </w:rPr>
-              <w:t>Coverage, Credible, …</w:t>
-            </w:r>
-          </w:p>
-        </w:tc>
-        <w:tc>
-          <w:tcPr>
-            <w:tcW w:w="1293" w:type="dxa"/>
-          </w:tcPr>
-          <w:p>
-            <w:pPr>
-              <w:jc w:val="both"/>
-              <w:rPr>
-                <w:iCs/>
-                <w:sz w:val="20"/>
-                <w:szCs w:val="20"/>
-              </w:rPr>
-            </w:pPr>
-            <w:r>
-              <w:rPr>
-                <w:iCs/>
-                <w:sz w:val="20"/>
-                <w:szCs w:val="20"/>
-              </w:rPr>
-              <w:t>Coverage</w:t>
-            </w:r>
-          </w:p>
-        </w:tc>
-        <w:tc>
-          <w:tcPr>
-            <w:tcW w:w="2463" w:type="dxa"/>
-          </w:tcPr>
-          <w:p>
-            <w:pPr>
-              <w:jc w:val="both"/>
-              <w:rPr>
-                <w:iCs/>
-                <w:sz w:val="20"/>
-                <w:szCs w:val="20"/>
-              </w:rPr>
-            </w:pPr>
-            <w:r>
-              <w:rPr>
-                <w:iCs/>
-                <w:sz w:val="20"/>
-                <w:szCs w:val="20"/>
-              </w:rPr>
-              <w:t>Student3 (Feature X)</w:t>
-            </w:r>
-          </w:p>
-          <w:p>
-            <w:pPr>
-              <w:jc w:val="both"/>
-              <w:rPr>
-                <w:iCs/>
-                <w:sz w:val="20"/>
-                <w:szCs w:val="20"/>
-              </w:rPr>
-            </w:pPr>
-            <w:r>
-              <w:rPr>
-                <w:iCs/>
-                <w:sz w:val="20"/>
-                <w:szCs w:val="20"/>
-              </w:rPr>
-              <w:t>Student4 (Feature Z)</w:t>
-            </w:r>
-          </w:p>
-        </w:tc>
-      </w:tr>
-      <w:tr>
-        <w:tc>
-          <w:tcPr>
-            <w:tcW w:w="1180" w:type="dxa"/>
-            <w:vMerge/>
-          </w:tcPr>
-          <w:p>
-            <w:pPr>
-              <w:jc w:val="both"/>
-              <w:rPr>
-                <w:iCs/>
-                <w:sz w:val="20"/>
-                <w:szCs w:val="20"/>
-              </w:rPr>
-            </w:pPr>
-          </w:p>
-        </w:tc>
-        <w:tc>
-          <w:tcPr>
-            <w:tcW w:w="1236" w:type="dxa"/>
-            <w:vMerge/>
-          </w:tcPr>
-          <w:p>
-            <w:pPr>
-              <w:jc w:val="both"/>
-              <w:rPr>
-                <w:iCs/>
-                <w:sz w:val="20"/>
-                <w:szCs w:val="20"/>
-              </w:rPr>
-            </w:pPr>
-          </w:p>
-        </w:tc>
-        <w:tc>
-          <w:tcPr>
-            <w:tcW w:w="1573" w:type="dxa"/>
-          </w:tcPr>
-          <w:p>
-            <w:pPr>
-              <w:jc w:val="both"/>
-              <w:rPr>
-                <w:iCs/>
-                <w:sz w:val="20"/>
-                <w:szCs w:val="20"/>
-              </w:rPr>
-            </w:pPr>
-            <w:r>
-              <w:rPr>
-                <w:iCs/>
-                <w:sz w:val="20"/>
-                <w:szCs w:val="20"/>
-              </w:rPr>
-              <w:t>Quick Tests (QT)</w:t>
-            </w:r>
-          </w:p>
-        </w:tc>
-        <w:tc>
-          <w:tcPr>
-            <w:tcW w:w="1497" w:type="dxa"/>
-          </w:tcPr>
-          <w:p>
-            <w:pPr>
-              <w:jc w:val="both"/>
-              <w:rPr>
-                <w:iCs/>
-                <w:strike/>
-                <w:sz w:val="20"/>
-                <w:szCs w:val="20"/>
-              </w:rPr>
-            </w:pPr>
-            <w:r>
-              <w:rPr>
-                <w:iCs/>
-                <w:strike/>
-                <w:sz w:val="20"/>
-                <w:szCs w:val="20"/>
-              </w:rPr>
-              <w:t>Power, Representative, …</w:t>
-            </w:r>
-          </w:p>
-        </w:tc>
-        <w:tc>
-          <w:tcPr>
-            <w:tcW w:w="1293" w:type="dxa"/>
-          </w:tcPr>
-          <w:p>
-            <w:pPr>
-              <w:jc w:val="both"/>
-              <w:rPr>
-                <w:iCs/>
-                <w:sz w:val="20"/>
-                <w:szCs w:val="20"/>
-              </w:rPr>
-            </w:pPr>
-            <w:r>
-              <w:rPr>
-                <w:iCs/>
-                <w:sz w:val="20"/>
-                <w:szCs w:val="20"/>
-              </w:rPr>
-              <w:t>Risk</w:t>
-            </w:r>
-          </w:p>
-        </w:tc>
-        <w:tc>
-          <w:tcPr>
-            <w:tcW w:w="2463" w:type="dxa"/>
-          </w:tcPr>
-          <w:p>
-            <w:pPr>
-              <w:jc w:val="both"/>
-              <w:rPr>
-                <w:iCs/>
-                <w:sz w:val="20"/>
-                <w:szCs w:val="20"/>
-              </w:rPr>
-            </w:pPr>
-            <w:r>
-              <w:rPr>
-                <w:iCs/>
-                <w:sz w:val="20"/>
-                <w:szCs w:val="20"/>
-              </w:rPr>
-              <w:t>Student5 (Feature Y)</w:t>
-            </w:r>
-          </w:p>
-        </w:tc>
-      </w:tr>
-      <w:tr>
-        <w:tc>
-          <w:tcPr>
-            <w:tcW w:w="1180" w:type="dxa"/>
-            <w:vMerge/>
-          </w:tcPr>
-          <w:p>
-            <w:pPr>
-              <w:jc w:val="both"/>
-              <w:rPr>
-                <w:iCs/>
-                <w:sz w:val="20"/>
-                <w:szCs w:val="20"/>
-              </w:rPr>
-            </w:pPr>
-          </w:p>
-        </w:tc>
-        <w:tc>
-          <w:tcPr>
-            <w:tcW w:w="1236" w:type="dxa"/>
-            <w:vMerge/>
-          </w:tcPr>
-          <w:p>
-            <w:pPr>
-              <w:jc w:val="both"/>
-              <w:rPr>
-                <w:iCs/>
-                <w:sz w:val="20"/>
-                <w:szCs w:val="20"/>
-              </w:rPr>
-            </w:pPr>
-          </w:p>
-        </w:tc>
-        <w:tc>
-          <w:tcPr>
-            <w:tcW w:w="1573" w:type="dxa"/>
-          </w:tcPr>
-          <w:p>
-            <w:pPr>
-              <w:jc w:val="both"/>
-              <w:rPr>
-                <w:iCs/>
-                <w:sz w:val="20"/>
-                <w:szCs w:val="20"/>
-              </w:rPr>
-            </w:pPr>
-            <w:r>
-              <w:rPr>
-                <w:iCs/>
-                <w:sz w:val="20"/>
-                <w:szCs w:val="20"/>
-              </w:rPr>
-              <w:t>Scenario-based Testing (ST)</w:t>
-            </w:r>
-          </w:p>
-        </w:tc>
-        <w:tc>
-          <w:tcPr>
-            <w:tcW w:w="1497" w:type="dxa"/>
-          </w:tcPr>
-          <w:p>
-            <w:pPr>
-              <w:jc w:val="both"/>
-              <w:rPr>
-                <w:iCs/>
-                <w:strike/>
-                <w:sz w:val="20"/>
-                <w:szCs w:val="20"/>
-              </w:rPr>
-            </w:pPr>
-            <w:r>
-              <w:rPr>
-                <w:iCs/>
-                <w:strike/>
-                <w:sz w:val="20"/>
-                <w:szCs w:val="20"/>
-              </w:rPr>
-              <w:t>Credible, Motivating, …</w:t>
-            </w:r>
-          </w:p>
-        </w:tc>
-        <w:tc>
-          <w:tcPr>
-            <w:tcW w:w="1293" w:type="dxa"/>
-          </w:tcPr>
-          <w:p>
-            <w:pPr>
-              <w:jc w:val="both"/>
-              <w:rPr>
-                <w:iCs/>
-                <w:sz w:val="20"/>
-                <w:szCs w:val="20"/>
-              </w:rPr>
-            </w:pPr>
-            <w:r>
-              <w:rPr>
-                <w:iCs/>
-                <w:sz w:val="20"/>
-                <w:szCs w:val="20"/>
-              </w:rPr>
-              <w:t>Activity</w:t>
-            </w:r>
-          </w:p>
-        </w:tc>
-        <w:tc>
-          <w:tcPr>
-            <w:tcW w:w="2463" w:type="dxa"/>
-          </w:tcPr>
-          <w:p>
-            <w:pPr>
-              <w:jc w:val="both"/>
-              <w:rPr>
-                <w:iCs/>
-                <w:sz w:val="20"/>
-                <w:szCs w:val="20"/>
-              </w:rPr>
-            </w:pPr>
-            <w:r>
-              <w:rPr>
-                <w:iCs/>
-                <w:sz w:val="20"/>
-                <w:szCs w:val="20"/>
-              </w:rPr>
-              <w:t>Student4 (Features, X, Z, Y)</w:t>
-            </w:r>
-          </w:p>
-        </w:tc>
-      </w:tr>
-      <w:tr>
-        <w:tc>
-          <w:tcPr>
-            <w:tcW w:w="1180" w:type="dxa"/>
-          </w:tcPr>
-          <w:p>
-            <w:pPr>
-              <w:jc w:val="both"/>
-              <w:rPr>
-                <w:iCs/>
-                <w:sz w:val="20"/>
-                <w:szCs w:val="20"/>
-              </w:rPr>
-            </w:pPr>
-          </w:p>
-        </w:tc>
-        <w:tc>
-          <w:tcPr>
-            <w:tcW w:w="1236" w:type="dxa"/>
-          </w:tcPr>
-          <w:p>
-            <w:pPr>
-              <w:jc w:val="both"/>
-              <w:rPr>
-                <w:iCs/>
-                <w:sz w:val="20"/>
-                <w:szCs w:val="20"/>
-              </w:rPr>
-            </w:pPr>
-            <w:r>
-              <w:rPr>
-                <w:iCs/>
-                <w:sz w:val="20"/>
-                <w:szCs w:val="20"/>
-              </w:rPr>
-              <w:t>Reactive</w:t>
-            </w:r>
-          </w:p>
-        </w:tc>
-        <w:tc>
-          <w:tcPr>
-            <w:tcW w:w="1573" w:type="dxa"/>
-          </w:tcPr>
-          <w:p>
-            <w:pPr>
-              <w:jc w:val="both"/>
-              <w:rPr>
-                <w:iCs/>
-                <w:sz w:val="20"/>
-                <w:szCs w:val="20"/>
-              </w:rPr>
-            </w:pPr>
-            <w:r>
-              <w:rPr>
-                <w:iCs/>
-                <w:sz w:val="20"/>
-                <w:szCs w:val="20"/>
-              </w:rPr>
-              <w:t>Exploratory Testing (ET)</w:t>
-            </w:r>
-          </w:p>
-        </w:tc>
-        <w:tc>
-          <w:tcPr>
-            <w:tcW w:w="1497" w:type="dxa"/>
-          </w:tcPr>
-          <w:p>
-            <w:pPr>
-              <w:jc w:val="both"/>
-              <w:rPr>
-                <w:iCs/>
-                <w:strike/>
-                <w:sz w:val="20"/>
-                <w:szCs w:val="20"/>
-              </w:rPr>
-            </w:pPr>
-            <w:r>
-              <w:rPr>
-                <w:iCs/>
-                <w:strike/>
-                <w:sz w:val="20"/>
-                <w:szCs w:val="20"/>
-              </w:rPr>
-              <w:t>Coverage, Usability</w:t>
-            </w:r>
-          </w:p>
-        </w:tc>
-        <w:tc>
-          <w:tcPr>
-            <w:tcW w:w="1293" w:type="dxa"/>
-          </w:tcPr>
-          <w:p>
-            <w:pPr>
-              <w:jc w:val="both"/>
-              <w:rPr>
-                <w:iCs/>
-                <w:sz w:val="20"/>
-                <w:szCs w:val="20"/>
-              </w:rPr>
-            </w:pPr>
-            <w:r>
-              <w:rPr>
-                <w:iCs/>
-                <w:sz w:val="20"/>
-                <w:szCs w:val="20"/>
-              </w:rPr>
-              <w:t>Risk</w:t>
-            </w:r>
-          </w:p>
-        </w:tc>
-        <w:tc>
-          <w:tcPr>
-            <w:tcW w:w="2463" w:type="dxa"/>
-          </w:tcPr>
-          <w:p>
-            <w:pPr>
-              <w:jc w:val="both"/>
-              <w:rPr>
-                <w:iCs/>
-                <w:sz w:val="20"/>
-                <w:szCs w:val="20"/>
-              </w:rPr>
-            </w:pPr>
-            <w:r>
-              <w:rPr>
-                <w:iCs/>
-                <w:sz w:val="20"/>
-                <w:szCs w:val="20"/>
-              </w:rPr>
-              <w:t>Student2 (Recipient Mgmt)</w:t>
-            </w:r>
-          </w:p>
-        </w:tc>
-      </w:tr>
-      <w:tr>
-        <w:tc>
-          <w:tcPr>
-            <w:tcW w:w="1180" w:type="dxa"/>
-          </w:tcPr>
-          <w:p>
-            <w:pPr>
-              <w:jc w:val="both"/>
-              <w:rPr>
-                <w:iCs/>
-                <w:sz w:val="20"/>
-                <w:szCs w:val="20"/>
-              </w:rPr>
-            </w:pPr>
-            <w:r>
-              <w:rPr>
-                <w:iCs/>
-                <w:sz w:val="20"/>
-                <w:szCs w:val="20"/>
-              </w:rPr>
-              <w:t>Part II</w:t>
-            </w:r>
-          </w:p>
-        </w:tc>
-        <w:tc>
-          <w:tcPr>
-            <w:tcW w:w="1236" w:type="dxa"/>
-          </w:tcPr>
-          <w:p>
-            <w:pPr>
-              <w:jc w:val="both"/>
-              <w:rPr>
-                <w:iCs/>
-                <w:sz w:val="20"/>
-                <w:szCs w:val="20"/>
-              </w:rPr>
-            </w:pPr>
-            <w:r>
-              <w:rPr>
-                <w:iCs/>
-                <w:sz w:val="20"/>
-                <w:szCs w:val="20"/>
-              </w:rPr>
-              <w:t>Methodical</w:t>
-            </w:r>
-          </w:p>
-        </w:tc>
-        <w:tc>
-          <w:tcPr>
-            <w:tcW w:w="1573" w:type="dxa"/>
-          </w:tcPr>
-          <w:p>
-            <w:pPr>
-              <w:jc w:val="both"/>
-              <w:rPr>
-                <w:iCs/>
-                <w:sz w:val="20"/>
-                <w:szCs w:val="20"/>
-              </w:rPr>
-            </w:pPr>
-            <w:r>
-              <w:rPr>
-                <w:iCs/>
-                <w:sz w:val="20"/>
-                <w:szCs w:val="20"/>
-              </w:rPr>
-              <w:t>Logical Expressions (LE)</w:t>
-            </w:r>
-          </w:p>
-        </w:tc>
-        <w:tc>
-          <w:tcPr>
-            <w:tcW w:w="1497" w:type="dxa"/>
-          </w:tcPr>
-          <w:p>
-            <w:pPr>
-              <w:jc w:val="both"/>
-              <w:rPr>
-                <w:iCs/>
-                <w:strike/>
-                <w:sz w:val="20"/>
-                <w:szCs w:val="20"/>
-              </w:rPr>
-            </w:pPr>
-            <w:r>
-              <w:rPr>
-                <w:iCs/>
-                <w:strike/>
-                <w:sz w:val="20"/>
-                <w:szCs w:val="20"/>
-              </w:rPr>
-              <w:t>Coverage, Accuracy</w:t>
-            </w:r>
-          </w:p>
-        </w:tc>
-        <w:tc>
-          <w:tcPr>
-            <w:tcW w:w="1293" w:type="dxa"/>
-          </w:tcPr>
-          <w:p>
-            <w:pPr>
-              <w:jc w:val="both"/>
-              <w:rPr>
-                <w:iCs/>
-                <w:sz w:val="20"/>
-                <w:szCs w:val="20"/>
-              </w:rPr>
-            </w:pPr>
-            <w:r>
-              <w:rPr>
-                <w:iCs/>
-                <w:sz w:val="20"/>
-                <w:szCs w:val="20"/>
-              </w:rPr>
-              <w:t>Coverage</w:t>
-            </w:r>
-          </w:p>
-        </w:tc>
-        <w:tc>
-          <w:tcPr>
-            <w:tcW w:w="2463" w:type="dxa"/>
-          </w:tcPr>
-          <w:p>
-            <w:pPr>
-              <w:jc w:val="both"/>
-              <w:rPr>
-                <w:iCs/>
-                <w:sz w:val="20"/>
-                <w:szCs w:val="20"/>
-              </w:rPr>
-            </w:pPr>
-            <w:r>
-              <w:rPr>
-                <w:iCs/>
-                <w:sz w:val="20"/>
-                <w:szCs w:val="20"/>
-              </w:rPr>
-              <w:t>Student3 (Letter Mgmt)</w:t>
-            </w:r>
-          </w:p>
-        </w:tc>
-      </w:tr>
-      <w:tr>
-        <w:tc>
-          <w:tcPr>
-            <w:tcW w:w="1180" w:type="dxa"/>
-          </w:tcPr>
-          <w:p>
-            <w:pPr>
-              <w:jc w:val="both"/>
-              <w:rPr>
-                <w:iCs/>
-                <w:sz w:val="20"/>
-                <w:szCs w:val="20"/>
-              </w:rPr>
-            </w:pPr>
-          </w:p>
-        </w:tc>
-        <w:tc>
-          <w:tcPr>
-            <w:tcW w:w="1236" w:type="dxa"/>
-          </w:tcPr>
-          <w:p>
-            <w:pPr>
-              <w:jc w:val="both"/>
-              <w:rPr>
-                <w:iCs/>
-                <w:sz w:val="20"/>
-                <w:szCs w:val="20"/>
-              </w:rPr>
-            </w:pPr>
-            <w:r>
-              <w:rPr>
-                <w:iCs/>
-                <w:sz w:val="20"/>
-                <w:szCs w:val="20"/>
-              </w:rPr>
-              <w:t>Process-compliant</w:t>
-            </w:r>
-          </w:p>
-        </w:tc>
-        <w:tc>
-          <w:tcPr>
-            <w:tcW w:w="1573" w:type="dxa"/>
-          </w:tcPr>
-          <w:p>
-            <w:pPr>
-              <w:jc w:val="both"/>
-              <w:rPr>
-                <w:iCs/>
-                <w:sz w:val="20"/>
-                <w:szCs w:val="20"/>
-              </w:rPr>
-            </w:pPr>
-            <w:r>
-              <w:rPr>
-                <w:iCs/>
-                <w:sz w:val="20"/>
-                <w:szCs w:val="20"/>
-              </w:rPr>
-              <w:t>Scenario-based Testing (ST)</w:t>
-            </w:r>
-          </w:p>
-        </w:tc>
-        <w:tc>
-          <w:tcPr>
-            <w:tcW w:w="1497" w:type="dxa"/>
-          </w:tcPr>
-          <w:p>
-            <w:pPr>
-              <w:jc w:val="both"/>
-              <w:rPr>
-                <w:iCs/>
-                <w:strike/>
-                <w:sz w:val="20"/>
-                <w:szCs w:val="20"/>
-              </w:rPr>
-            </w:pPr>
-            <w:r>
-              <w:rPr>
-                <w:iCs/>
-                <w:strike/>
-                <w:sz w:val="20"/>
-                <w:szCs w:val="20"/>
-              </w:rPr>
-              <w:t>Credibility, Usability</w:t>
-            </w:r>
-          </w:p>
-        </w:tc>
-        <w:tc>
-          <w:tcPr>
-            <w:tcW w:w="1293" w:type="dxa"/>
-          </w:tcPr>
-          <w:p>
-            <w:pPr>
-              <w:jc w:val="both"/>
-              <w:rPr>
-                <w:iCs/>
-                <w:sz w:val="20"/>
-                <w:szCs w:val="20"/>
-              </w:rPr>
-            </w:pPr>
-            <w:r>
-              <w:rPr>
-                <w:iCs/>
-                <w:sz w:val="20"/>
-                <w:szCs w:val="20"/>
-              </w:rPr>
-              <w:t>Activity</w:t>
-            </w:r>
-          </w:p>
-        </w:tc>
-        <w:tc>
-          <w:tcPr>
-            <w:tcW w:w="2463" w:type="dxa"/>
-          </w:tcPr>
-          <w:p>
-            <w:pPr>
-              <w:jc w:val="both"/>
-              <w:rPr>
-                <w:iCs/>
-                <w:sz w:val="20"/>
-                <w:szCs w:val="20"/>
-              </w:rPr>
-            </w:pPr>
-            <w:r>
-              <w:rPr>
-                <w:iCs/>
-                <w:sz w:val="20"/>
-                <w:szCs w:val="20"/>
-              </w:rPr>
-              <w:t>Student4 (Letter Grouping)</w:t>
-            </w:r>
-          </w:p>
-        </w:tc>
-      </w:tr>
-    </w:tbl>
-    <w:p>
-      <w:pPr>
-        <w:pStyle w:val="Heading1"/>
-        <w:numPr>
-          <w:ilvl w:val="0"/>
-          <w:numId w:val="2"/>
-        </w:numPr>
-        <w:rPr>
-          <w:rFonts w:asciiTheme="minorHAnsi" w:hAnsiTheme="minorHAnsi" w:cstheme="minorHAnsi"/>
-          <w:color w:val="0070C0"/>
-        </w:rPr>
-      </w:pPr>
-      <w:bookmarkStart w:id="5" w:name="_Toc164118509"/>
-      <w:r>
-        <w:rPr>
-          <w:rFonts w:asciiTheme="minorHAnsi" w:hAnsiTheme="minorHAnsi" w:cstheme="minorHAnsi"/>
-          <w:color w:val="0070C0"/>
-        </w:rPr>
-        <w:t xml:space="preserve">Test </w:t>
-      </w:r>
-      <w:r>
-        <w:rPr>
-          <w:rFonts w:asciiTheme="minorHAnsi" w:hAnsiTheme="minorHAnsi" w:cstheme="minorHAnsi"/>
-          <w:color w:val="0070C0"/>
-        </w:rPr>
-        <w:t>D</w:t>
-      </w:r>
-      <w:r>
-        <w:rPr>
-          <w:rFonts w:asciiTheme="minorHAnsi" w:hAnsiTheme="minorHAnsi" w:cstheme="minorHAnsi"/>
-          <w:color w:val="0070C0"/>
-        </w:rPr>
-        <w:t>esign</w:t>
-      </w:r>
-      <w:r>
-        <w:rPr>
-          <w:rFonts w:asciiTheme="minorHAnsi" w:hAnsiTheme="minorHAnsi" w:cstheme="minorHAnsi"/>
-          <w:color w:val="0070C0"/>
-        </w:rPr>
-        <w:t xml:space="preserve">.  </w:t>
-      </w:r>
-      <w:r>
-        <w:rPr>
-          <w:rFonts w:asciiTheme="minorHAnsi" w:hAnsiTheme="minorHAnsi" w:cstheme="minorHAnsi"/>
-          <w:color w:val="0070C0"/>
-        </w:rPr>
-        <w:t>Test implementation. Test</w:t>
-      </w:r>
-      <w:r>
-        <w:rPr>
-          <w:rFonts w:asciiTheme="minorHAnsi" w:hAnsiTheme="minorHAnsi" w:cstheme="minorHAnsi"/>
-          <w:color w:val="0070C0"/>
-        </w:rPr>
-        <w:t xml:space="preserve"> </w:t>
-      </w:r>
-      <w:r>
-        <w:rPr>
-          <w:rFonts w:asciiTheme="minorHAnsi" w:hAnsiTheme="minorHAnsi" w:cstheme="minorHAnsi"/>
-          <w:color w:val="0070C0"/>
-        </w:rPr>
-        <w:t>execution</w:t>
-      </w:r>
-      <w:r>
-        <w:rPr>
-          <w:rFonts w:asciiTheme="minorHAnsi" w:hAnsiTheme="minorHAnsi" w:cstheme="minorHAnsi"/>
-          <w:color w:val="0070C0"/>
-        </w:rPr>
-        <w:t>. Test Report</w:t>
-      </w:r>
-      <w:bookmarkEnd w:id="5"/>
     </w:p>
     <w:p>
       <w:pPr>
@@ -3477,7 +379,7 @@
           <w:color w:val="0070C0"/>
         </w:rPr>
       </w:pPr>
-      <w:bookmarkStart w:id="6" w:name="_Toc164118510"/>
+      <w:bookmarkStart w:id="2" w:name="_Toc164118510"/>
       <w:r>
         <w:rPr>
           <w:rFonts w:asciiTheme="minorHAnsi" w:hAnsiTheme="minorHAnsi" w:cstheme="minorHAnsi"/>
@@ -3499,7 +401,7 @@
         </w:rPr>
         <w:t>esign</w:t>
       </w:r>
-      <w:bookmarkEnd w:id="6"/>
+      <w:bookmarkEnd w:id="2"/>
     </w:p>
     <w:p>
       <w:pPr>
@@ -5130,7 +2032,7 @@
           <w:color w:val="0070C0"/>
         </w:rPr>
       </w:pPr>
-      <w:bookmarkStart w:id="7" w:name="_Toc164118511"/>
+      <w:bookmarkStart w:id="3" w:name="_Toc164118511"/>
       <w:r>
         <w:rPr>
           <w:rFonts w:asciiTheme="minorHAnsi" w:hAnsiTheme="minorHAnsi" w:cstheme="minorHAnsi"/>
@@ -5145,7 +2047,7 @@
         </w:rPr>
         <w:t>Implementation. Test Execution</w:t>
       </w:r>
-      <w:bookmarkEnd w:id="7"/>
+      <w:bookmarkEnd w:id="3"/>
     </w:p>
     <w:p>
       <w:pPr>
@@ -5368,7 +2270,19 @@
           <w:sz w:val="20"/>
           <w:szCs w:val="20"/>
         </w:rPr>
-        <w:t xml:space="preserve">will include a package with the tests implemented by each team member. </w:t>
+        <w:t xml:space="preserve">will </w:t>
+      </w:r>
+      <w:r>
+        <w:rPr>
+          <w:rFonts w:cstheme="minorHAnsi"/>
+          <w:bCs/>
+          <w:i/>
+          <w:color w:val="C00000"/>
+          <w:sz w:val="20"/>
+          <w:szCs w:val="20"/>
+        </w:rPr>
+        <w:lastRenderedPageBreak/>
+        <w:t xml:space="preserve">include a package with the tests implemented by each team member. </w:t>
       </w:r>
       <w:r>
         <w:rPr>
@@ -7087,7 +4001,7 @@
           <w:color w:val="0070C0"/>
         </w:rPr>
       </w:pPr>
-      <w:bookmarkStart w:id="8" w:name="_Toc164118512"/>
+      <w:bookmarkStart w:id="4" w:name="_Toc164118512"/>
       <w:r>
         <w:rPr>
           <w:rFonts w:asciiTheme="minorHAnsi" w:hAnsiTheme="minorHAnsi" w:cstheme="minorHAnsi"/>
@@ -7102,7 +4016,7 @@
         </w:rPr>
         <w:t>Report</w:t>
       </w:r>
-      <w:bookmarkEnd w:id="8"/>
+      <w:bookmarkEnd w:id="4"/>
     </w:p>
     <w:p>
       <w:pPr>
@@ -7257,7 +4171,7 @@
           <w:color w:val="0070C0"/>
         </w:rPr>
       </w:pPr>
-      <w:bookmarkStart w:id="9" w:name="_Toc164118513"/>
+      <w:bookmarkStart w:id="5" w:name="_Toc164118513"/>
       <w:r>
         <w:rPr>
           <w:rFonts w:asciiTheme="minorHAnsi" w:hAnsiTheme="minorHAnsi" w:cstheme="minorHAnsi"/>
@@ -7265,7 +4179,7 @@
         </w:rPr>
         <w:t>Issue Reporting</w:t>
       </w:r>
-      <w:bookmarkEnd w:id="9"/>
+      <w:bookmarkEnd w:id="5"/>
     </w:p>
     <w:p>
       <w:pPr>
@@ -7683,13 +4597,12 @@
           <w:color w:val="0070C0"/>
         </w:rPr>
       </w:pPr>
-      <w:bookmarkStart w:id="10" w:name="_Toc164118514"/>
+      <w:bookmarkStart w:id="6" w:name="_Toc164118514"/>
       <w:r>
         <w:rPr>
           <w:rFonts w:asciiTheme="minorHAnsi" w:hAnsiTheme="minorHAnsi" w:cstheme="minorHAnsi"/>
           <w:color w:val="0070C0"/>
         </w:rPr>
-        <w:lastRenderedPageBreak/>
         <w:t>Conclusions</w:t>
       </w:r>
       <w:r>
@@ -7706,7 +4619,7 @@
         </w:rPr>
         <w:t xml:space="preserve"> Lessons Learned</w:t>
       </w:r>
-      <w:bookmarkEnd w:id="10"/>
+      <w:bookmarkEnd w:id="6"/>
     </w:p>
     <w:p>
       <w:pPr>
@@ -9499,21 +6412,6 @@
 </file>
 
 <file path=customXml/item1.xml><?xml version="1.0" encoding="utf-8"?>
-<p:properties xmlns:p="http://schemas.microsoft.com/office/2006/metadata/properties" xmlns:xsi="http://www.w3.org/2001/XMLSchema-instance" xmlns:pc="http://schemas.microsoft.com/office/infopath/2007/PartnerControls">
-  <documentManagement>
-    <TaxCatchAll xmlns="1ec4d774-1d09-49dc-a191-5c1f91ac2dbd" xsi:nil="true"/>
-    <lcf76f155ced4ddcb4097134ff3c332f xmlns="12f201d8-5caa-45b5-a8d1-4fb50d630ba3">
-      <Terms xmlns="http://schemas.microsoft.com/office/infopath/2007/PartnerControls"/>
-    </lcf76f155ced4ddcb4097134ff3c332f>
-  </documentManagement>
-</p:properties>
-</file>
-
-<file path=customXml/item2.xml><?xml version="1.0" encoding="utf-8"?>
-<b:Sources xmlns:b="http://schemas.openxmlformats.org/officeDocument/2006/bibliography" xmlns="http://schemas.openxmlformats.org/officeDocument/2006/bibliography" SelectedStyle="\IEEE2006OfficeOnline.xsl" StyleName="IEEE 2006"/>
-</file>
-
-<file path=customXml/item3.xml><?xml version="1.0" encoding="utf-8"?>
 <ct:contentTypeSchema xmlns:ct="http://schemas.microsoft.com/office/2006/metadata/contentType" xmlns:ma="http://schemas.microsoft.com/office/2006/metadata/properties/metaAttributes" ct:_="" ma:_="" ma:contentTypeName="Document" ma:contentTypeID="0x010100E16A1F988616B04BB94C2578B4CE3D20" ma:contentTypeVersion="12" ma:contentTypeDescription="Create a new document." ma:contentTypeScope="" ma:versionID="48820d0a319242142ff8bdddd0b73f8f">
   <xsd:schema xmlns:xsd="http://www.w3.org/2001/XMLSchema" xmlns:xs="http://www.w3.org/2001/XMLSchema" xmlns:p="http://schemas.microsoft.com/office/2006/metadata/properties" xmlns:ns2="12f201d8-5caa-45b5-a8d1-4fb50d630ba3" xmlns:ns3="1ec4d774-1d09-49dc-a191-5c1f91ac2dbd" targetNamespace="http://schemas.microsoft.com/office/2006/metadata/properties" ma:root="true" ma:fieldsID="45e5f626ca138fbf557336b9eb0d486e" ns2:_="" ns3:_="">
     <xsd:import namespace="12f201d8-5caa-45b5-a8d1-4fb50d630ba3"/>
@@ -9714,6 +6612,21 @@
 </ct:contentTypeSchema>
 </file>
 
+<file path=customXml/item2.xml><?xml version="1.0" encoding="utf-8"?>
+<b:Sources xmlns:b="http://schemas.openxmlformats.org/officeDocument/2006/bibliography" xmlns="http://schemas.openxmlformats.org/officeDocument/2006/bibliography" SelectedStyle="\IEEE2006OfficeOnline.xsl" StyleName="IEEE 2006"/>
+</file>
+
+<file path=customXml/item3.xml><?xml version="1.0" encoding="utf-8"?>
+<p:properties xmlns:p="http://schemas.microsoft.com/office/2006/metadata/properties" xmlns:xsi="http://www.w3.org/2001/XMLSchema-instance" xmlns:pc="http://schemas.microsoft.com/office/infopath/2007/PartnerControls">
+  <documentManagement>
+    <TaxCatchAll xmlns="1ec4d774-1d09-49dc-a191-5c1f91ac2dbd" xsi:nil="true"/>
+    <lcf76f155ced4ddcb4097134ff3c332f xmlns="12f201d8-5caa-45b5-a8d1-4fb50d630ba3">
+      <Terms xmlns="http://schemas.microsoft.com/office/infopath/2007/PartnerControls"/>
+    </lcf76f155ced4ddcb4097134ff3c332f>
+  </documentManagement>
+</p:properties>
+</file>
+
 <file path=customXml/item4.xml><?xml version="1.0" encoding="utf-8"?>
 <?mso-contentType ?>
 <FormTemplates xmlns="http://schemas.microsoft.com/sharepoint/v3/contenttype/forms">
@@ -9724,25 +6637,6 @@
 </file>
 
 <file path=customXml/itemProps1.xml><?xml version="1.0" encoding="utf-8"?>
-<ds:datastoreItem xmlns:ds="http://schemas.openxmlformats.org/officeDocument/2006/customXml" ds:itemID="{4BEB211F-9BD6-443C-8EF6-C832278736C8}">
-  <ds:schemaRefs>
-    <ds:schemaRef ds:uri="http://schemas.microsoft.com/office/2006/metadata/properties"/>
-    <ds:schemaRef ds:uri="http://schemas.microsoft.com/office/infopath/2007/PartnerControls"/>
-    <ds:schemaRef ds:uri="1ec4d774-1d09-49dc-a191-5c1f91ac2dbd"/>
-    <ds:schemaRef ds:uri="12f201d8-5caa-45b5-a8d1-4fb50d630ba3"/>
-  </ds:schemaRefs>
-</ds:datastoreItem>
-</file>
-
-<file path=customXml/itemProps2.xml><?xml version="1.0" encoding="utf-8"?>
-<ds:datastoreItem xmlns:ds="http://schemas.openxmlformats.org/officeDocument/2006/customXml" ds:itemID="{FD03A101-73CE-4BDD-9B9C-612462928454}">
-  <ds:schemaRefs>
-    <ds:schemaRef ds:uri="http://schemas.openxmlformats.org/officeDocument/2006/bibliography"/>
-  </ds:schemaRefs>
-</ds:datastoreItem>
-</file>
-
-<file path=customXml/itemProps3.xml><?xml version="1.0" encoding="utf-8"?>
 <ds:datastoreItem xmlns:ds="http://schemas.openxmlformats.org/officeDocument/2006/customXml" ds:itemID="{FD110644-1FD4-4A8E-89CA-0243C31679E8}">
   <ds:schemaRefs>
     <ds:schemaRef ds:uri="http://schemas.microsoft.com/office/2006/metadata/contentType"/>
@@ -9761,6 +6655,25 @@
 </ds:datastoreItem>
 </file>
 
+<file path=customXml/itemProps2.xml><?xml version="1.0" encoding="utf-8"?>
+<ds:datastoreItem xmlns:ds="http://schemas.openxmlformats.org/officeDocument/2006/customXml" ds:itemID="{FD03A101-73CE-4BDD-9B9C-612462928454}">
+  <ds:schemaRefs>
+    <ds:schemaRef ds:uri="http://schemas.openxmlformats.org/officeDocument/2006/bibliography"/>
+  </ds:schemaRefs>
+</ds:datastoreItem>
+</file>
+
+<file path=customXml/itemProps3.xml><?xml version="1.0" encoding="utf-8"?>
+<ds:datastoreItem xmlns:ds="http://schemas.openxmlformats.org/officeDocument/2006/customXml" ds:itemID="{4BEB211F-9BD6-443C-8EF6-C832278736C8}">
+  <ds:schemaRefs>
+    <ds:schemaRef ds:uri="http://schemas.microsoft.com/office/2006/metadata/properties"/>
+    <ds:schemaRef ds:uri="http://schemas.microsoft.com/office/infopath/2007/PartnerControls"/>
+    <ds:schemaRef ds:uri="1ec4d774-1d09-49dc-a191-5c1f91ac2dbd"/>
+    <ds:schemaRef ds:uri="12f201d8-5caa-45b5-a8d1-4fb50d630ba3"/>
+  </ds:schemaRefs>
+</ds:datastoreItem>
+</file>
+
 <file path=customXml/itemProps4.xml><?xml version="1.0" encoding="utf-8"?>
 <ds:datastoreItem xmlns:ds="http://schemas.openxmlformats.org/officeDocument/2006/customXml" ds:itemID="{1055811E-60E1-44C5-9035-DFCF3A4DAA68}">
   <ds:schemaRefs>

</xml_diff>